<commit_message>
Finally transferred Plain Language edits to latest Housing Code checklist spreadsheet
</commit_message>
<xml_diff>
--- a/docassemble/HousingCodeChecklist/data/templates/contempt_complaint.docx
+++ b/docassemble/HousingCodeChecklist/data/templates/contempt_complaint.docx
@@ -1,6 +1,6 @@
 
 <file path=word/document.xml><?xml version="1.0" encoding="utf-8"?>
-<w:document xmlns:wpc="http://schemas.microsoft.com/office/word/2010/wordprocessingCanvas" xmlns:cx="http://schemas.microsoft.com/office/drawing/2014/chartex" xmlns:cx1="http://schemas.microsoft.com/office/drawing/2015/9/8/chartex" xmlns:cx2="http://schemas.microsoft.com/office/drawing/2015/10/21/chartex" xmlns:cx3="http://schemas.microsoft.com/office/drawing/2016/5/9/chartex" xmlns:cx4="http://schemas.microsoft.com/office/drawing/2016/5/10/chartex" xmlns:cx5="http://schemas.microsoft.com/office/drawing/2016/5/11/chartex" xmlns:cx6="http://schemas.microsoft.com/office/drawing/2016/5/12/chartex" xmlns:cx7="http://schemas.microsoft.com/office/drawing/2016/5/13/chartex" xmlns:cx8="http://schemas.microsoft.com/office/drawing/2016/5/14/chartex" xmlns:mc="http://schemas.openxmlformats.org/markup-compatibility/2006" xmlns:aink="http://schemas.microsoft.com/office/drawing/2016/ink" xmlns:am3d="http://schemas.microsoft.com/office/drawing/2017/model3d" xmlns:o="urn:schemas-microsoft-com:office:office" xmlns:oel="http://schemas.microsoft.com/office/2019/extlst" xmlns:r="http://schemas.openxmlformats.org/officeDocument/2006/relationships" xmlns:m="http://schemas.openxmlformats.org/officeDocument/2006/math" xmlns:v="urn:schemas-microsoft-com:vml" xmlns:wp14="http://schemas.microsoft.com/office/word/2010/wordprocessingDrawing" xmlns:wp="http://schemas.openxmlformats.org/drawingml/2006/wordprocessingDrawing" xmlns:w10="urn:schemas-microsoft-com:office:word" xmlns:w="http://schemas.openxmlformats.org/wordprocessingml/2006/main" xmlns:w14="http://schemas.microsoft.com/office/word/2010/wordml" xmlns:w15="http://schemas.microsoft.com/office/word/2012/wordml" xmlns:w16cex="http://schemas.microsoft.com/office/word/2018/wordml/cex" xmlns:w16cid="http://schemas.microsoft.com/office/word/2016/wordml/cid" xmlns:w16="http://schemas.microsoft.com/office/word/2018/wordml" xmlns:w16du="http://schemas.microsoft.com/office/word/2023/wordml/word16du" xmlns:w16sdtdh="http://schemas.microsoft.com/office/word/2020/wordml/sdtdatahash" xmlns:w16se="http://schemas.microsoft.com/office/word/2015/wordml/symex" xmlns:wpg="http://schemas.microsoft.com/office/word/2010/wordprocessingGroup" xmlns:wpi="http://schemas.microsoft.com/office/word/2010/wordprocessingInk" xmlns:wne="http://schemas.microsoft.com/office/word/2006/wordml" xmlns:wps="http://schemas.microsoft.com/office/word/2010/wordprocessingShape" mc:Ignorable="w14 w15 w16se w16cid w16 w16cex w16sdtdh wp14">
+<w:document xmlns:wpc="http://schemas.microsoft.com/office/word/2010/wordprocessingCanvas" xmlns:cx="http://schemas.microsoft.com/office/drawing/2014/chartex" xmlns:cx1="http://schemas.microsoft.com/office/drawing/2015/9/8/chartex" xmlns:cx2="http://schemas.microsoft.com/office/drawing/2015/10/21/chartex" xmlns:cx3="http://schemas.microsoft.com/office/drawing/2016/5/9/chartex" xmlns:cx4="http://schemas.microsoft.com/office/drawing/2016/5/10/chartex" xmlns:cx5="http://schemas.microsoft.com/office/drawing/2016/5/11/chartex" xmlns:cx6="http://schemas.microsoft.com/office/drawing/2016/5/12/chartex" xmlns:cx7="http://schemas.microsoft.com/office/drawing/2016/5/13/chartex" xmlns:cx8="http://schemas.microsoft.com/office/drawing/2016/5/14/chartex" xmlns:mc="http://schemas.openxmlformats.org/markup-compatibility/2006" xmlns:aink="http://schemas.microsoft.com/office/drawing/2016/ink" xmlns:am3d="http://schemas.microsoft.com/office/drawing/2017/model3d" xmlns:o="urn:schemas-microsoft-com:office:office" xmlns:oel="http://schemas.microsoft.com/office/2019/extlst" xmlns:r="http://schemas.openxmlformats.org/officeDocument/2006/relationships" xmlns:m="http://schemas.openxmlformats.org/officeDocument/2006/math" xmlns:v="urn:schemas-microsoft-com:vml" xmlns:wp14="http://schemas.microsoft.com/office/word/2010/wordprocessingDrawing" xmlns:wp="http://schemas.openxmlformats.org/drawingml/2006/wordprocessingDrawing" xmlns:w10="urn:schemas-microsoft-com:office:word" xmlns:w="http://schemas.openxmlformats.org/wordprocessingml/2006/main" xmlns:w14="http://schemas.microsoft.com/office/word/2010/wordml" xmlns:w15="http://schemas.microsoft.com/office/word/2012/wordml" xmlns:w16cex="http://schemas.microsoft.com/office/word/2018/wordml/cex" xmlns:w16cid="http://schemas.microsoft.com/office/word/2016/wordml/cid" xmlns:w16="http://schemas.microsoft.com/office/word/2018/wordml" xmlns:w16sdtdh="http://schemas.microsoft.com/office/word/2020/wordml/sdtdatahash" xmlns:w16se="http://schemas.microsoft.com/office/word/2015/wordml/symex" xmlns:wpg="http://schemas.microsoft.com/office/word/2010/wordprocessingGroup" xmlns:wpi="http://schemas.microsoft.com/office/word/2010/wordprocessingInk" xmlns:wne="http://schemas.microsoft.com/office/word/2006/wordml" xmlns:wps="http://schemas.microsoft.com/office/word/2010/wordprocessingShape" mc:Ignorable="w14 w15 w16se w16cid w16 w16cex w16sdtdh wp14">
   <w:body>
     <w:p>
       <w:pPr>
@@ -606,182 +606,64 @@
       <w:r>
         <w:t xml:space="preserve">That on </w:t>
       </w:r>
-      <w:r>
-        <w:t xml:space="preserve">{% if </w:t>
+      <w:proofErr w:type="gramStart"/>
+      <w:r>
+        <w:t xml:space="preserve">{{ </w:t>
       </w:r>
       <w:proofErr w:type="spellStart"/>
       <w:r>
-        <w:t>has_tro</w:t>
+        <w:t>date</w:t>
+      </w:r>
+      <w:proofErr w:type="gramEnd"/>
+      <w:r>
+        <w:t>_issued</w:t>
       </w:r>
       <w:proofErr w:type="spellEnd"/>
       <w:r>
+        <w:t xml:space="preserve"> }}</w:t>
+      </w:r>
+      <w:r>
         <w:t xml:space="preserve"> </w:t>
       </w:r>
-      <w:proofErr w:type="gramStart"/>
-      <w:r>
-        <w:t>%}{</w:t>
-      </w:r>
-      <w:proofErr w:type="gramEnd"/>
-      <w:r>
-        <w:t xml:space="preserve">{ </w:t>
+      <w:r>
+        <w:t>this Court issued a Temporary Restraining Order</w:t>
+      </w:r>
+      <w:r>
+        <w:t xml:space="preserve"> or </w:t>
+      </w:r>
+      <w:r>
+        <w:t xml:space="preserve">Preliminary Injunction that ordered the </w:t>
+      </w:r>
+      <w:r>
+        <w:t xml:space="preserve">{{ </w:t>
       </w:r>
       <w:proofErr w:type="spellStart"/>
       <w:r>
-        <w:t>date_issued</w:t>
+        <w:t>other_parties.as_noun</w:t>
       </w:r>
       <w:proofErr w:type="spellEnd"/>
       <w:r>
-        <w:t xml:space="preserve"> }}{% else %} </w:t>
-      </w:r>
-      <w:r>
-        <w:t>_____________________, 20___</w:t>
-      </w:r>
-      <w:r>
-        <w:t>{% endif %}</w:t>
-      </w:r>
-      <w:r>
-        <w:t>, this Court issued a Temporary Restraining Order</w:t>
-      </w:r>
-      <w:r>
-        <w:t xml:space="preserve"> or </w:t>
-      </w:r>
-      <w:r>
-        <w:t xml:space="preserve">Preliminary Injunction that ordered the </w:t>
+        <w:t>("Defendant") }}</w:t>
+      </w:r>
+      <w:r>
+        <w:t xml:space="preserve"> to desist and refrain from</w:t>
+      </w:r>
+      <w:r>
+        <w:t xml:space="preserve"> </w:t>
       </w:r>
       <w:r>
         <w:t xml:space="preserve">{{ </w:t>
       </w:r>
       <w:proofErr w:type="spellStart"/>
       <w:r>
-        <w:t>other_parties.as_noun</w:t>
+        <w:t>tro_order_text</w:t>
       </w:r>
       <w:proofErr w:type="spellEnd"/>
       <w:r>
-        <w:t>("Defendant") }}</w:t>
-      </w:r>
-      <w:r>
-        <w:t xml:space="preserve"> to desist and refrain from</w:t>
-      </w:r>
-    </w:p>
-    <w:p>
-      <w:pPr>
-        <w:tabs>
-          <w:tab w:val="left" w:pos="1440"/>
-          <w:tab w:val="right" w:leader="underscore" w:pos="9120"/>
-        </w:tabs>
-        <w:spacing w:line="360" w:lineRule="auto"/>
-      </w:pPr>
-      <w:r>
-        <w:t>{%</w:t>
-      </w:r>
-      <w:r>
-        <w:t>p</w:t>
-      </w:r>
-      <w:r>
-        <w:t xml:space="preserve"> if </w:t>
-      </w:r>
-      <w:proofErr w:type="spellStart"/>
-      <w:r>
-        <w:t>has_tro</w:t>
-      </w:r>
-      <w:proofErr w:type="spellEnd"/>
-      <w:r>
-        <w:t xml:space="preserve"> %}</w:t>
-      </w:r>
-    </w:p>
-    <w:p>
-      <w:pPr>
-        <w:tabs>
-          <w:tab w:val="left" w:pos="1440"/>
-          <w:tab w:val="right" w:leader="underscore" w:pos="9120"/>
-        </w:tabs>
-        <w:spacing w:line="360" w:lineRule="auto"/>
-      </w:pPr>
-      <w:proofErr w:type="gramStart"/>
-      <w:r>
-        <w:t xml:space="preserve">{{ </w:t>
-      </w:r>
-      <w:proofErr w:type="spellStart"/>
-      <w:r>
-        <w:t>tro</w:t>
-      </w:r>
-      <w:proofErr w:type="gramEnd"/>
-      <w:r>
-        <w:t>_order_text</w:t>
-      </w:r>
-      <w:proofErr w:type="spellEnd"/>
-      <w:r>
         <w:t xml:space="preserve"> }}</w:t>
       </w:r>
-    </w:p>
-    <w:p>
-      <w:pPr>
-        <w:tabs>
-          <w:tab w:val="left" w:pos="1440"/>
-          <w:tab w:val="right" w:leader="underscore" w:pos="9120"/>
-        </w:tabs>
-        <w:spacing w:line="360" w:lineRule="auto"/>
-      </w:pPr>
-      <w:r>
-        <w:t>{%</w:t>
-      </w:r>
-      <w:r>
-        <w:t>p</w:t>
-      </w:r>
-      <w:r>
-        <w:t xml:space="preserve"> else %}</w:t>
-      </w:r>
-    </w:p>
-    <w:p>
-      <w:pPr>
-        <w:tabs>
-          <w:tab w:val="left" w:pos="540"/>
-          <w:tab w:val="left" w:pos="720"/>
-          <w:tab w:val="left" w:pos="1440"/>
-          <w:tab w:val="left" w:pos="2160"/>
-          <w:tab w:val="left" w:pos="2880"/>
-          <w:tab w:val="left" w:pos="3600"/>
-          <w:tab w:val="left" w:pos="4320"/>
-          <w:tab w:val="left" w:pos="4500"/>
-          <w:tab w:val="left" w:pos="4860"/>
-          <w:tab w:val="left" w:pos="5040"/>
-          <w:tab w:val="left" w:pos="5580"/>
-        </w:tabs>
-        <w:spacing w:line="360" w:lineRule="auto"/>
-      </w:pPr>
-      <w:r>
-        <w:lastRenderedPageBreak/>
-        <w:t>_____________________________________________________________________</w:t>
-      </w:r>
-      <w:r>
-        <w:t>__________________________________________________________________________________________________________________________________________________________________________________________________________________________________________________________________________________________________________________</w:t>
-      </w:r>
-    </w:p>
-    <w:p>
-      <w:pPr>
-        <w:tabs>
-          <w:tab w:val="left" w:pos="540"/>
-          <w:tab w:val="left" w:pos="720"/>
-          <w:tab w:val="left" w:pos="1440"/>
-          <w:tab w:val="left" w:pos="2160"/>
-          <w:tab w:val="left" w:pos="2880"/>
-          <w:tab w:val="left" w:pos="3600"/>
-          <w:tab w:val="left" w:pos="4320"/>
-          <w:tab w:val="left" w:pos="4500"/>
-          <w:tab w:val="left" w:pos="4860"/>
-          <w:tab w:val="left" w:pos="5040"/>
-          <w:tab w:val="left" w:pos="5580"/>
-        </w:tabs>
-        <w:spacing w:line="360" w:lineRule="auto"/>
-      </w:pPr>
-      <w:r>
-        <w:t>{%</w:t>
-      </w:r>
-      <w:r>
-        <w:t>p</w:t>
-      </w:r>
-      <w:r>
-        <w:t xml:space="preserve"> endif %}</w:t>
+      <w:r>
+        <w:t>.</w:t>
       </w:r>
     </w:p>
     <w:p>
@@ -836,217 +718,121 @@
       </w:r>
       <w:proofErr w:type="spellStart"/>
       <w:r>
-        <w:t>has_tro</w:t>
+        <w:t>ll_once_followed_tro</w:t>
       </w:r>
       <w:proofErr w:type="spellEnd"/>
       <w:r>
-        <w:t xml:space="preserve"> and </w:t>
+        <w:t xml:space="preserve"> </w:t>
+      </w:r>
+      <w:proofErr w:type="gramStart"/>
+      <w:r>
+        <w:t>%}{</w:t>
+      </w:r>
+      <w:proofErr w:type="gramEnd"/>
+      <w:r>
+        <w:t xml:space="preserve">{ </w:t>
       </w:r>
       <w:proofErr w:type="spellStart"/>
       <w:r>
-        <w:t>ll_once_followed_tro</w:t>
+        <w:t>date_ll_stopped_following_tro</w:t>
       </w:r>
       <w:proofErr w:type="spellEnd"/>
       <w:r>
+        <w:t xml:space="preserve"> }}{% </w:t>
+      </w:r>
+      <w:r>
+        <w:t xml:space="preserve">else </w:t>
+      </w:r>
+      <w:r>
+        <w:t xml:space="preserve">%}{{ </w:t>
+      </w:r>
+      <w:proofErr w:type="spellStart"/>
+      <w:r>
+        <w:t>date_issued</w:t>
+      </w:r>
+      <w:proofErr w:type="spellEnd"/>
+      <w:r>
+        <w:t xml:space="preserve"> }</w:t>
+      </w:r>
+      <w:r>
+        <w:t>}</w:t>
+      </w:r>
+      <w:r>
+        <w:t>{% endif %}</w:t>
+      </w:r>
+      <w:r>
+        <w:t xml:space="preserve">, the </w:t>
+      </w:r>
+      <w:r>
+        <w:t xml:space="preserve">{{ </w:t>
+      </w:r>
+      <w:proofErr w:type="spellStart"/>
+      <w:r>
+        <w:t>other_parties.as_noun</w:t>
+      </w:r>
+      <w:proofErr w:type="spellEnd"/>
+      <w:r>
+        <w:t>("Defendant") }}</w:t>
+      </w:r>
+      <w:r>
         <w:t xml:space="preserve"> </w:t>
       </w:r>
-      <w:proofErr w:type="gramStart"/>
-      <w:r>
-        <w:t>%}{</w:t>
-      </w:r>
-      <w:proofErr w:type="gramEnd"/>
-      <w:r>
-        <w:t xml:space="preserve">{ </w:t>
+      <w:r>
+        <w:t xml:space="preserve">{{ </w:t>
       </w:r>
       <w:proofErr w:type="spellStart"/>
       <w:r>
-        <w:t>date_ll_stopped_following_tro</w:t>
+        <w:t>other_parties.did_verb</w:t>
       </w:r>
       <w:proofErr w:type="spellEnd"/>
       <w:r>
-        <w:t xml:space="preserve"> }}{% </w:t>
-      </w:r>
-      <w:proofErr w:type="spellStart"/>
-      <w:r>
-        <w:t>elif</w:t>
-      </w:r>
-      <w:proofErr w:type="spellEnd"/>
-      <w:r>
-        <w:t xml:space="preserve"> </w:t>
-      </w:r>
-      <w:proofErr w:type="spellStart"/>
-      <w:r>
-        <w:t>has_tro</w:t>
-      </w:r>
-      <w:proofErr w:type="spellEnd"/>
-      <w:r>
-        <w:t xml:space="preserve"> and not </w:t>
-      </w:r>
-      <w:proofErr w:type="spellStart"/>
-      <w:r>
-        <w:t>ll_once_followed_tro</w:t>
-      </w:r>
-      <w:proofErr w:type="spellEnd"/>
-      <w:r>
-        <w:t xml:space="preserve"> %}{{ </w:t>
-      </w:r>
-      <w:proofErr w:type="spellStart"/>
-      <w:r>
-        <w:t>date_issued</w:t>
-      </w:r>
-      <w:proofErr w:type="spellEnd"/>
-      <w:r>
-        <w:t xml:space="preserve"> }</w:t>
-      </w:r>
-      <w:r>
-        <w:t>}</w:t>
-      </w:r>
-      <w:r>
-        <w:t>{% else %}</w:t>
+        <w:t xml:space="preserve">("has") }} </w:t>
+      </w:r>
+      <w:r>
+        <w:t xml:space="preserve">willfully failed </w:t>
+      </w:r>
+      <w:r>
+        <w:t xml:space="preserve">or </w:t>
+      </w:r>
+      <w:r>
+        <w:t>refused to obey said order</w:t>
+      </w:r>
+      <w:r>
+        <w:t>, or both,</w:t>
+      </w:r>
+      <w:r>
+        <w:t xml:space="preserve"> by: </w:t>
       </w:r>
     </w:p>
     <w:p>
       <w:pPr>
         <w:pStyle w:val="ListParagraph"/>
-        <w:tabs>
-          <w:tab w:val="left" w:pos="360"/>
-          <w:tab w:val="left" w:pos="720"/>
-          <w:tab w:val="left" w:pos="1440"/>
-          <w:tab w:val="left" w:pos="2160"/>
-          <w:tab w:val="left" w:pos="2880"/>
-          <w:tab w:val="left" w:pos="3600"/>
-          <w:tab w:val="left" w:pos="4320"/>
-          <w:tab w:val="left" w:pos="4500"/>
-          <w:tab w:val="left" w:pos="4860"/>
-          <w:tab w:val="left" w:pos="5040"/>
-          <w:tab w:val="left" w:pos="5580"/>
-        </w:tabs>
-      </w:pPr>
-      <w:r>
-        <w:t>_____________________, 20__</w:t>
-      </w:r>
-      <w:proofErr w:type="gramStart"/>
-      <w:r>
-        <w:t>_</w:t>
-      </w:r>
-      <w:r>
-        <w:t>{</w:t>
-      </w:r>
-      <w:proofErr w:type="gramEnd"/>
-      <w:r>
-        <w:t>% endif %}</w:t>
-      </w:r>
-      <w:r>
-        <w:t xml:space="preserve">, the </w:t>
-      </w:r>
-      <w:r>
-        <w:t xml:space="preserve">{{ </w:t>
-      </w:r>
-      <w:proofErr w:type="spellStart"/>
-      <w:r>
-        <w:t>other_parties.as_noun</w:t>
-      </w:r>
-      <w:proofErr w:type="spellEnd"/>
-      <w:r>
-        <w:t>("Defendant") }}</w:t>
-      </w:r>
-      <w:r>
-        <w:t xml:space="preserve"> </w:t>
-      </w:r>
-      <w:r>
-        <w:t xml:space="preserve">{{ </w:t>
-      </w:r>
-      <w:proofErr w:type="spellStart"/>
-      <w:r>
-        <w:t>other_parties.did_verb</w:t>
-      </w:r>
-      <w:proofErr w:type="spellEnd"/>
-      <w:r>
-        <w:t xml:space="preserve">("has") }} </w:t>
-      </w:r>
-      <w:r>
-        <w:t xml:space="preserve">willfully failed </w:t>
-      </w:r>
-      <w:r>
-        <w:t xml:space="preserve">or </w:t>
-      </w:r>
-      <w:r>
-        <w:t>refused to obey said order</w:t>
-      </w:r>
-      <w:r>
-        <w:t>, or both,</w:t>
-      </w:r>
-      <w:r>
-        <w:t xml:space="preserve"> by: </w:t>
-      </w:r>
-    </w:p>
-    <w:p>
-      <w:pPr>
+        <w:numPr>
+          <w:ilvl w:val="0"/>
+          <w:numId w:val="1"/>
+        </w:numPr>
         <w:tabs>
           <w:tab w:val="left" w:pos="1440"/>
           <w:tab w:val="right" w:leader="underscore" w:pos="9120"/>
         </w:tabs>
         <w:spacing w:line="360" w:lineRule="auto"/>
       </w:pPr>
-      <w:r>
-        <w:t>{%</w:t>
-      </w:r>
-      <w:r>
-        <w:t>p</w:t>
-      </w:r>
-      <w:r>
-        <w:t xml:space="preserve"> if </w:t>
+      <w:proofErr w:type="gramStart"/>
+      <w:r>
+        <w:lastRenderedPageBreak/>
+        <w:t xml:space="preserve">{{ </w:t>
       </w:r>
       <w:proofErr w:type="spellStart"/>
       <w:r>
-        <w:t>has_tro</w:t>
+        <w:t>ll</w:t>
+      </w:r>
+      <w:proofErr w:type="gramEnd"/>
+      <w:r>
+        <w:t>_failed_order_by_text</w:t>
       </w:r>
       <w:proofErr w:type="spellEnd"/>
       <w:r>
-        <w:t xml:space="preserve"> %}</w:t>
-      </w:r>
-    </w:p>
-    <w:p>
-      <w:pPr>
-        <w:tabs>
-          <w:tab w:val="left" w:pos="1440"/>
-          <w:tab w:val="right" w:leader="underscore" w:pos="9120"/>
-        </w:tabs>
-        <w:spacing w:line="360" w:lineRule="auto"/>
-      </w:pPr>
-      <w:proofErr w:type="gramStart"/>
-      <w:r>
-        <w:t xml:space="preserve">{{ </w:t>
-      </w:r>
-      <w:proofErr w:type="spellStart"/>
-      <w:r>
-        <w:t>ll</w:t>
-      </w:r>
-      <w:proofErr w:type="gramEnd"/>
-      <w:r>
-        <w:t>_failed_order_by_text</w:t>
-      </w:r>
-      <w:proofErr w:type="spellEnd"/>
-      <w:r>
         <w:t>}}</w:t>
-      </w:r>
-    </w:p>
-    <w:p>
-      <w:pPr>
-        <w:tabs>
-          <w:tab w:val="left" w:pos="1440"/>
-          <w:tab w:val="right" w:leader="underscore" w:pos="9120"/>
-        </w:tabs>
-        <w:spacing w:line="360" w:lineRule="auto"/>
-      </w:pPr>
-      <w:r>
-        <w:t>{%</w:t>
-      </w:r>
-      <w:r>
-        <w:t>p</w:t>
-      </w:r>
-      <w:r>
-        <w:t xml:space="preserve"> else %}</w:t>
       </w:r>
     </w:p>
     <w:p>
@@ -1156,33 +942,6 @@
     <w:p>
       <w:pPr>
         <w:tabs>
-          <w:tab w:val="left" w:pos="540"/>
-          <w:tab w:val="left" w:pos="720"/>
-          <w:tab w:val="left" w:pos="1440"/>
-          <w:tab w:val="left" w:pos="2160"/>
-          <w:tab w:val="left" w:pos="2880"/>
-          <w:tab w:val="left" w:pos="3600"/>
-          <w:tab w:val="left" w:pos="4320"/>
-          <w:tab w:val="left" w:pos="4500"/>
-          <w:tab w:val="left" w:pos="4860"/>
-          <w:tab w:val="left" w:pos="5040"/>
-          <w:tab w:val="left" w:pos="5580"/>
-        </w:tabs>
-        <w:spacing w:line="360" w:lineRule="auto"/>
-      </w:pPr>
-      <w:r>
-        <w:t>{%</w:t>
-      </w:r>
-      <w:r>
-        <w:t>p</w:t>
-      </w:r>
-      <w:r>
-        <w:t xml:space="preserve"> endif %}</w:t>
-      </w:r>
-    </w:p>
-    <w:p>
-      <w:pPr>
-        <w:tabs>
           <w:tab w:val="left" w:pos="360"/>
           <w:tab w:val="left" w:pos="720"/>
           <w:tab w:val="left" w:pos="1440"/>
@@ -1200,7 +959,6 @@
         <w:rPr>
           <w:smallCaps/>
         </w:rPr>
-        <w:lastRenderedPageBreak/>
         <w:t>Therefore</w:t>
       </w:r>
       <w:r>
@@ -1331,11 +1089,6 @@
     </w:p>
     <w:p>
       <w:pPr>
-        <w:pStyle w:val="ListParagraph"/>
-        <w:numPr>
-          <w:ilvl w:val="0"/>
-          <w:numId w:val="4"/>
-        </w:numPr>
         <w:tabs>
           <w:tab w:val="left" w:pos="360"/>
           <w:tab w:val="left" w:pos="720"/>
@@ -1354,36 +1107,19 @@
       <w:r>
         <w:t xml:space="preserve">Signed </w:t>
       </w:r>
-      <w:r>
-        <w:t xml:space="preserve">{% if </w:t>
-      </w:r>
-      <w:proofErr w:type="spellStart"/>
-      <w:r>
-        <w:t>has_tro</w:t>
-      </w:r>
-      <w:proofErr w:type="spellEnd"/>
-      <w:r>
-        <w:t xml:space="preserve"> %}</w:t>
-      </w:r>
+      <w:proofErr w:type="gramStart"/>
       <w:r>
         <w:t xml:space="preserve">{{ </w:t>
       </w:r>
-      <w:proofErr w:type="spellStart"/>
-      <w:r>
-        <w:t>signature_date</w:t>
-      </w:r>
-      <w:proofErr w:type="spellEnd"/>
+      <w:r>
+        <w:t>today</w:t>
+      </w:r>
+      <w:proofErr w:type="gramEnd"/>
+      <w:r>
+        <w:t>()</w:t>
+      </w:r>
       <w:r>
         <w:t xml:space="preserve"> }}</w:t>
-      </w:r>
-      <w:r>
-        <w:t>{% else %}</w:t>
-      </w:r>
-      <w:r>
-        <w:t>this _________ day of ___________________________, 20_____</w:t>
-      </w:r>
-      <w:r>
-        <w:t>{% endif %}</w:t>
       </w:r>
       <w:r>
         <w:t>.</w:t>
@@ -1395,201 +1131,90 @@
           <w:tab w:val="left" w:pos="1440"/>
           <w:tab w:val="right" w:leader="underscore" w:pos="9120"/>
         </w:tabs>
-        <w:spacing w:line="360" w:lineRule="auto"/>
-      </w:pPr>
+      </w:pPr>
+      <w:r>
+        <w:rPr>
+          <w:u w:val="single"/>
+        </w:rPr>
+        <w:t>{{ users[0].signature</w:t>
+      </w:r>
+      <w:r>
+        <w:rPr>
+          <w:u w:val="single"/>
+        </w:rPr>
+        <w:t xml:space="preserve"> </w:t>
+      </w:r>
+      <w:r>
+        <w:rPr>
+          <w:u w:val="single"/>
+        </w:rPr>
+        <w:t>}}</w:t>
+      </w:r>
+      <w:r>
+        <w:br/>
+      </w:r>
+      <w:r>
+        <w:t>{{ users[0].</w:t>
+      </w:r>
+      <w:proofErr w:type="spellStart"/>
+      <w:r>
+        <w:t>name.full</w:t>
+      </w:r>
+      <w:proofErr w:type="spellEnd"/>
+      <w:r>
+        <w:t>() }}</w:t>
+      </w:r>
+      <w:r>
+        <w:br/>
+      </w:r>
+      <w:r>
+        <w:t>{{ users[0].</w:t>
+      </w:r>
+      <w:proofErr w:type="spellStart"/>
+      <w:r>
+        <w:t>address.block</w:t>
+      </w:r>
+      <w:proofErr w:type="spellEnd"/>
+      <w:r>
+        <w:t>() }}</w:t>
+      </w:r>
+      <w:r>
+        <w:br/>
+      </w:r>
+      <w:r>
+        <w:t>{% if users[0].</w:t>
+      </w:r>
+      <w:proofErr w:type="spellStart"/>
+      <w:r>
+        <w:t>phone_numbers</w:t>
+      </w:r>
+      <w:proofErr w:type="spellEnd"/>
+      <w:r>
+        <w:t>() %}</w:t>
+      </w:r>
+      <w:r>
+        <w:t>{{ users[0].</w:t>
+      </w:r>
+      <w:proofErr w:type="spellStart"/>
+      <w:r>
+        <w:t>phone_numbers</w:t>
+      </w:r>
+      <w:proofErr w:type="spellEnd"/>
+      <w:r>
+        <w:t>() }}</w:t>
+      </w:r>
       <w:r>
         <w:t>{%</w:t>
       </w:r>
       <w:r>
-        <w:t>p</w:t>
-      </w:r>
-      <w:r>
-        <w:t xml:space="preserve"> if </w:t>
-      </w:r>
-      <w:proofErr w:type="spellStart"/>
-      <w:r>
-        <w:t>has_tro</w:t>
-      </w:r>
-      <w:proofErr w:type="spellEnd"/>
-      <w:r>
-        <w:t xml:space="preserve"> %}</w:t>
-      </w:r>
-    </w:p>
-    <w:p>
-      <w:pPr>
-        <w:tabs>
-          <w:tab w:val="left" w:pos="1440"/>
-          <w:tab w:val="right" w:leader="underscore" w:pos="9120"/>
-        </w:tabs>
-      </w:pPr>
-      <w:r>
-        <w:t>{{ users[0].signature</w:t>
-      </w:r>
-      <w:r>
         <w:t xml:space="preserve"> </w:t>
       </w:r>
       <w:r>
-        <w:t>}}</w:t>
-      </w:r>
-      <w:r>
-        <w:br/>
-      </w:r>
-      <w:r>
-        <w:t>{{ users[0].</w:t>
-      </w:r>
-      <w:proofErr w:type="spellStart"/>
-      <w:r>
-        <w:t>name.full</w:t>
-      </w:r>
-      <w:proofErr w:type="spellEnd"/>
-      <w:r>
-        <w:t>() }}</w:t>
-      </w:r>
-      <w:r>
-        <w:br/>
-      </w:r>
-      <w:r>
-        <w:t>{{ users[0].</w:t>
-      </w:r>
-      <w:proofErr w:type="spellStart"/>
-      <w:r>
-        <w:t>address.block</w:t>
-      </w:r>
-      <w:proofErr w:type="spellEnd"/>
-      <w:r>
-        <w:t>() }}</w:t>
-      </w:r>
-      <w:r>
-        <w:t>{% if users[0].</w:t>
-      </w:r>
-      <w:proofErr w:type="spellStart"/>
-      <w:r>
-        <w:t>phone_numbers</w:t>
-      </w:r>
-      <w:proofErr w:type="spellEnd"/>
-      <w:r>
-        <w:t>() %}</w:t>
-      </w:r>
-      <w:r>
-        <w:br/>
-      </w:r>
-      <w:r>
-        <w:t>{{ users[0].</w:t>
-      </w:r>
-      <w:proofErr w:type="spellStart"/>
-      <w:r>
-        <w:t>phone_numbers</w:t>
-      </w:r>
-      <w:proofErr w:type="spellEnd"/>
-      <w:r>
-        <w:t>() }}</w:t>
-      </w:r>
-      <w:r>
-        <w:t>{% endif %}</w:t>
+        <w:t>endif %}</w:t>
       </w:r>
       <w:r>
         <w:br/>
         <w:t>{{ users[0].email }}</w:t>
-      </w:r>
-    </w:p>
-    <w:p>
-      <w:pPr>
-        <w:tabs>
-          <w:tab w:val="left" w:pos="1440"/>
-          <w:tab w:val="right" w:leader="underscore" w:pos="9120"/>
-        </w:tabs>
-        <w:spacing w:line="360" w:lineRule="auto"/>
-      </w:pPr>
-    </w:p>
-    <w:p>
-      <w:pPr>
-        <w:tabs>
-          <w:tab w:val="left" w:pos="1440"/>
-          <w:tab w:val="right" w:leader="underscore" w:pos="9120"/>
-        </w:tabs>
-        <w:spacing w:line="360" w:lineRule="auto"/>
-      </w:pPr>
-      <w:r>
-        <w:t>{%</w:t>
-      </w:r>
-      <w:r>
-        <w:t>p</w:t>
-      </w:r>
-      <w:r>
-        <w:t xml:space="preserve"> else %}</w:t>
-      </w:r>
-    </w:p>
-    <w:p>
-      <w:pPr>
-        <w:tabs>
-          <w:tab w:val="left" w:pos="360"/>
-          <w:tab w:val="right" w:leader="underscore" w:pos="4440"/>
-          <w:tab w:val="left" w:pos="4800"/>
-          <w:tab w:val="right" w:leader="underscore" w:pos="9360"/>
-        </w:tabs>
-        <w:ind w:left="360"/>
-      </w:pPr>
-      <w:r>
-        <w:tab/>
-      </w:r>
-      <w:r>
-        <w:br/>
-        <w:t>Signature</w:t>
-      </w:r>
-    </w:p>
-    <w:p>
-      <w:pPr>
-        <w:tabs>
-          <w:tab w:val="left" w:pos="360"/>
-          <w:tab w:val="right" w:leader="underscore" w:pos="4440"/>
-          <w:tab w:val="left" w:pos="4800"/>
-          <w:tab w:val="right" w:leader="underscore" w:pos="9360"/>
-        </w:tabs>
-        <w:ind w:left="360" w:hanging="120"/>
-      </w:pPr>
-      <w:r>
-        <w:tab/>
-      </w:r>
-      <w:r>
-        <w:tab/>
-        <w:t xml:space="preserve"> </w:t>
-      </w:r>
-      <w:r>
-        <w:tab/>
-      </w:r>
-      <w:r>
-        <w:tab/>
-      </w:r>
-      <w:r>
-        <w:br/>
-        <w:t>Address                                                                     Telephone Number</w:t>
-      </w:r>
-    </w:p>
-    <w:p>
-      <w:pPr>
-        <w:tabs>
-          <w:tab w:val="left" w:pos="540"/>
-          <w:tab w:val="left" w:pos="720"/>
-          <w:tab w:val="left" w:pos="1440"/>
-          <w:tab w:val="left" w:pos="2160"/>
-          <w:tab w:val="left" w:pos="2880"/>
-          <w:tab w:val="left" w:pos="3600"/>
-          <w:tab w:val="left" w:pos="4320"/>
-          <w:tab w:val="left" w:pos="4500"/>
-          <w:tab w:val="left" w:pos="4860"/>
-          <w:tab w:val="left" w:pos="5040"/>
-          <w:tab w:val="left" w:pos="5580"/>
-        </w:tabs>
-        <w:spacing w:line="360" w:lineRule="auto"/>
-      </w:pPr>
-      <w:r>
-        <w:t>{%</w:t>
-      </w:r>
-      <w:r>
-        <w:t>p</w:t>
-      </w:r>
-      <w:r>
-        <w:t xml:space="preserve"> endif %}</w:t>
       </w:r>
     </w:p>
     <w:sectPr>
@@ -1611,7 +1236,7 @@
 </file>
 
 <file path=word/endnotes.xml><?xml version="1.0" encoding="utf-8"?>
-<w:endnotes xmlns:wpc="http://schemas.microsoft.com/office/word/2010/wordprocessingCanvas" xmlns:cx="http://schemas.microsoft.com/office/drawing/2014/chartex" xmlns:cx1="http://schemas.microsoft.com/office/drawing/2015/9/8/chartex" xmlns:cx2="http://schemas.microsoft.com/office/drawing/2015/10/21/chartex" xmlns:cx3="http://schemas.microsoft.com/office/drawing/2016/5/9/chartex" xmlns:cx4="http://schemas.microsoft.com/office/drawing/2016/5/10/chartex" xmlns:cx5="http://schemas.microsoft.com/office/drawing/2016/5/11/chartex" xmlns:cx6="http://schemas.microsoft.com/office/drawing/2016/5/12/chartex" xmlns:cx7="http://schemas.microsoft.com/office/drawing/2016/5/13/chartex" xmlns:cx8="http://schemas.microsoft.com/office/drawing/2016/5/14/chartex" xmlns:mc="http://schemas.openxmlformats.org/markup-compatibility/2006" xmlns:aink="http://schemas.microsoft.com/office/drawing/2016/ink" xmlns:am3d="http://schemas.microsoft.com/office/drawing/2017/model3d" xmlns:o="urn:schemas-microsoft-com:office:office" xmlns:oel="http://schemas.microsoft.com/office/2019/extlst" xmlns:r="http://schemas.openxmlformats.org/officeDocument/2006/relationships" xmlns:m="http://schemas.openxmlformats.org/officeDocument/2006/math" xmlns:v="urn:schemas-microsoft-com:vml" xmlns:wp14="http://schemas.microsoft.com/office/word/2010/wordprocessingDrawing" xmlns:wp="http://schemas.openxmlformats.org/drawingml/2006/wordprocessingDrawing" xmlns:w10="urn:schemas-microsoft-com:office:word" xmlns:w="http://schemas.openxmlformats.org/wordprocessingml/2006/main" xmlns:w14="http://schemas.microsoft.com/office/word/2010/wordml" xmlns:w15="http://schemas.microsoft.com/office/word/2012/wordml" xmlns:w16cex="http://schemas.microsoft.com/office/word/2018/wordml/cex" xmlns:w16cid="http://schemas.microsoft.com/office/word/2016/wordml/cid" xmlns:w16="http://schemas.microsoft.com/office/word/2018/wordml" xmlns:w16du="http://schemas.microsoft.com/office/word/2023/wordml/word16du" xmlns:w16sdtdh="http://schemas.microsoft.com/office/word/2020/wordml/sdtdatahash" xmlns:w16se="http://schemas.microsoft.com/office/word/2015/wordml/symex" xmlns:wpg="http://schemas.microsoft.com/office/word/2010/wordprocessingGroup" xmlns:wpi="http://schemas.microsoft.com/office/word/2010/wordprocessingInk" xmlns:wne="http://schemas.microsoft.com/office/word/2006/wordml" xmlns:wps="http://schemas.microsoft.com/office/word/2010/wordprocessingShape" mc:Ignorable="w14 w15 w16se w16cid w16 w16cex w16sdtdh wp14">
+<w:endnotes xmlns:wpc="http://schemas.microsoft.com/office/word/2010/wordprocessingCanvas" xmlns:cx="http://schemas.microsoft.com/office/drawing/2014/chartex" xmlns:cx1="http://schemas.microsoft.com/office/drawing/2015/9/8/chartex" xmlns:cx2="http://schemas.microsoft.com/office/drawing/2015/10/21/chartex" xmlns:cx3="http://schemas.microsoft.com/office/drawing/2016/5/9/chartex" xmlns:cx4="http://schemas.microsoft.com/office/drawing/2016/5/10/chartex" xmlns:cx5="http://schemas.microsoft.com/office/drawing/2016/5/11/chartex" xmlns:cx6="http://schemas.microsoft.com/office/drawing/2016/5/12/chartex" xmlns:cx7="http://schemas.microsoft.com/office/drawing/2016/5/13/chartex" xmlns:cx8="http://schemas.microsoft.com/office/drawing/2016/5/14/chartex" xmlns:mc="http://schemas.openxmlformats.org/markup-compatibility/2006" xmlns:aink="http://schemas.microsoft.com/office/drawing/2016/ink" xmlns:am3d="http://schemas.microsoft.com/office/drawing/2017/model3d" xmlns:o="urn:schemas-microsoft-com:office:office" xmlns:oel="http://schemas.microsoft.com/office/2019/extlst" xmlns:r="http://schemas.openxmlformats.org/officeDocument/2006/relationships" xmlns:m="http://schemas.openxmlformats.org/officeDocument/2006/math" xmlns:v="urn:schemas-microsoft-com:vml" xmlns:wp14="http://schemas.microsoft.com/office/word/2010/wordprocessingDrawing" xmlns:wp="http://schemas.openxmlformats.org/drawingml/2006/wordprocessingDrawing" xmlns:w10="urn:schemas-microsoft-com:office:word" xmlns:w="http://schemas.openxmlformats.org/wordprocessingml/2006/main" xmlns:w14="http://schemas.microsoft.com/office/word/2010/wordml" xmlns:w15="http://schemas.microsoft.com/office/word/2012/wordml" xmlns:w16cex="http://schemas.microsoft.com/office/word/2018/wordml/cex" xmlns:w16cid="http://schemas.microsoft.com/office/word/2016/wordml/cid" xmlns:w16="http://schemas.microsoft.com/office/word/2018/wordml" xmlns:w16sdtdh="http://schemas.microsoft.com/office/word/2020/wordml/sdtdatahash" xmlns:w16se="http://schemas.microsoft.com/office/word/2015/wordml/symex" xmlns:wpg="http://schemas.microsoft.com/office/word/2010/wordprocessingGroup" xmlns:wpi="http://schemas.microsoft.com/office/word/2010/wordprocessingInk" xmlns:wne="http://schemas.microsoft.com/office/word/2006/wordml" xmlns:wps="http://schemas.microsoft.com/office/word/2010/wordprocessingShape" mc:Ignorable="w14 w15 w16se w16cid w16 w16cex w16sdtdh wp14">
   <w:endnote w:type="separator" w:id="-1">
     <w:p>
       <w:pPr>
@@ -1636,7 +1261,7 @@
 </file>
 
 <file path=word/footer1.xml><?xml version="1.0" encoding="utf-8"?>
-<w:ftr xmlns:wpc="http://schemas.microsoft.com/office/word/2010/wordprocessingCanvas" xmlns:cx="http://schemas.microsoft.com/office/drawing/2014/chartex" xmlns:cx1="http://schemas.microsoft.com/office/drawing/2015/9/8/chartex" xmlns:cx2="http://schemas.microsoft.com/office/drawing/2015/10/21/chartex" xmlns:cx3="http://schemas.microsoft.com/office/drawing/2016/5/9/chartex" xmlns:cx4="http://schemas.microsoft.com/office/drawing/2016/5/10/chartex" xmlns:cx5="http://schemas.microsoft.com/office/drawing/2016/5/11/chartex" xmlns:cx6="http://schemas.microsoft.com/office/drawing/2016/5/12/chartex" xmlns:cx7="http://schemas.microsoft.com/office/drawing/2016/5/13/chartex" xmlns:cx8="http://schemas.microsoft.com/office/drawing/2016/5/14/chartex" xmlns:mc="http://schemas.openxmlformats.org/markup-compatibility/2006" xmlns:aink="http://schemas.microsoft.com/office/drawing/2016/ink" xmlns:am3d="http://schemas.microsoft.com/office/drawing/2017/model3d" xmlns:o="urn:schemas-microsoft-com:office:office" xmlns:oel="http://schemas.microsoft.com/office/2019/extlst" xmlns:r="http://schemas.openxmlformats.org/officeDocument/2006/relationships" xmlns:m="http://schemas.openxmlformats.org/officeDocument/2006/math" xmlns:v="urn:schemas-microsoft-com:vml" xmlns:wp14="http://schemas.microsoft.com/office/word/2010/wordprocessingDrawing" xmlns:wp="http://schemas.openxmlformats.org/drawingml/2006/wordprocessingDrawing" xmlns:w10="urn:schemas-microsoft-com:office:word" xmlns:w="http://schemas.openxmlformats.org/wordprocessingml/2006/main" xmlns:w14="http://schemas.microsoft.com/office/word/2010/wordml" xmlns:w15="http://schemas.microsoft.com/office/word/2012/wordml" xmlns:w16cex="http://schemas.microsoft.com/office/word/2018/wordml/cex" xmlns:w16cid="http://schemas.microsoft.com/office/word/2016/wordml/cid" xmlns:w16="http://schemas.microsoft.com/office/word/2018/wordml" xmlns:w16du="http://schemas.microsoft.com/office/word/2023/wordml/word16du" xmlns:w16sdtdh="http://schemas.microsoft.com/office/word/2020/wordml/sdtdatahash" xmlns:w16se="http://schemas.microsoft.com/office/word/2015/wordml/symex" xmlns:wpg="http://schemas.microsoft.com/office/word/2010/wordprocessingGroup" xmlns:wpi="http://schemas.microsoft.com/office/word/2010/wordprocessingInk" xmlns:wne="http://schemas.microsoft.com/office/word/2006/wordml" xmlns:wps="http://schemas.microsoft.com/office/word/2010/wordprocessingShape" mc:Ignorable="w14 w15 w16se w16cid w16 w16cex w16sdtdh wp14">
+<w:ftr xmlns:wpc="http://schemas.microsoft.com/office/word/2010/wordprocessingCanvas" xmlns:cx="http://schemas.microsoft.com/office/drawing/2014/chartex" xmlns:cx1="http://schemas.microsoft.com/office/drawing/2015/9/8/chartex" xmlns:cx2="http://schemas.microsoft.com/office/drawing/2015/10/21/chartex" xmlns:cx3="http://schemas.microsoft.com/office/drawing/2016/5/9/chartex" xmlns:cx4="http://schemas.microsoft.com/office/drawing/2016/5/10/chartex" xmlns:cx5="http://schemas.microsoft.com/office/drawing/2016/5/11/chartex" xmlns:cx6="http://schemas.microsoft.com/office/drawing/2016/5/12/chartex" xmlns:cx7="http://schemas.microsoft.com/office/drawing/2016/5/13/chartex" xmlns:cx8="http://schemas.microsoft.com/office/drawing/2016/5/14/chartex" xmlns:mc="http://schemas.openxmlformats.org/markup-compatibility/2006" xmlns:aink="http://schemas.microsoft.com/office/drawing/2016/ink" xmlns:am3d="http://schemas.microsoft.com/office/drawing/2017/model3d" xmlns:o="urn:schemas-microsoft-com:office:office" xmlns:oel="http://schemas.microsoft.com/office/2019/extlst" xmlns:r="http://schemas.openxmlformats.org/officeDocument/2006/relationships" xmlns:m="http://schemas.openxmlformats.org/officeDocument/2006/math" xmlns:v="urn:schemas-microsoft-com:vml" xmlns:wp14="http://schemas.microsoft.com/office/word/2010/wordprocessingDrawing" xmlns:wp="http://schemas.openxmlformats.org/drawingml/2006/wordprocessingDrawing" xmlns:w10="urn:schemas-microsoft-com:office:word" xmlns:w="http://schemas.openxmlformats.org/wordprocessingml/2006/main" xmlns:w14="http://schemas.microsoft.com/office/word/2010/wordml" xmlns:w15="http://schemas.microsoft.com/office/word/2012/wordml" xmlns:w16cex="http://schemas.microsoft.com/office/word/2018/wordml/cex" xmlns:w16cid="http://schemas.microsoft.com/office/word/2016/wordml/cid" xmlns:w16="http://schemas.microsoft.com/office/word/2018/wordml" xmlns:w16sdtdh="http://schemas.microsoft.com/office/word/2020/wordml/sdtdatahash" xmlns:w16se="http://schemas.microsoft.com/office/word/2015/wordml/symex" xmlns:wpg="http://schemas.microsoft.com/office/word/2010/wordprocessingGroup" xmlns:wpi="http://schemas.microsoft.com/office/word/2010/wordprocessingInk" xmlns:wne="http://schemas.microsoft.com/office/word/2006/wordml" xmlns:wps="http://schemas.microsoft.com/office/word/2010/wordprocessingShape" mc:Ignorable="w14 w15 w16se w16cid w16 w16cex w16sdtdh wp14">
   <w:sdt>
     <w:sdtPr>
       <w:rPr>
@@ -1701,7 +1326,7 @@
 </file>
 
 <file path=word/footer2.xml><?xml version="1.0" encoding="utf-8"?>
-<w:ftr xmlns:wpc="http://schemas.microsoft.com/office/word/2010/wordprocessingCanvas" xmlns:cx="http://schemas.microsoft.com/office/drawing/2014/chartex" xmlns:cx1="http://schemas.microsoft.com/office/drawing/2015/9/8/chartex" xmlns:cx2="http://schemas.microsoft.com/office/drawing/2015/10/21/chartex" xmlns:cx3="http://schemas.microsoft.com/office/drawing/2016/5/9/chartex" xmlns:cx4="http://schemas.microsoft.com/office/drawing/2016/5/10/chartex" xmlns:cx5="http://schemas.microsoft.com/office/drawing/2016/5/11/chartex" xmlns:cx6="http://schemas.microsoft.com/office/drawing/2016/5/12/chartex" xmlns:cx7="http://schemas.microsoft.com/office/drawing/2016/5/13/chartex" xmlns:cx8="http://schemas.microsoft.com/office/drawing/2016/5/14/chartex" xmlns:mc="http://schemas.openxmlformats.org/markup-compatibility/2006" xmlns:aink="http://schemas.microsoft.com/office/drawing/2016/ink" xmlns:am3d="http://schemas.microsoft.com/office/drawing/2017/model3d" xmlns:o="urn:schemas-microsoft-com:office:office" xmlns:oel="http://schemas.microsoft.com/office/2019/extlst" xmlns:r="http://schemas.openxmlformats.org/officeDocument/2006/relationships" xmlns:m="http://schemas.openxmlformats.org/officeDocument/2006/math" xmlns:v="urn:schemas-microsoft-com:vml" xmlns:wp14="http://schemas.microsoft.com/office/word/2010/wordprocessingDrawing" xmlns:wp="http://schemas.openxmlformats.org/drawingml/2006/wordprocessingDrawing" xmlns:w10="urn:schemas-microsoft-com:office:word" xmlns:w="http://schemas.openxmlformats.org/wordprocessingml/2006/main" xmlns:w14="http://schemas.microsoft.com/office/word/2010/wordml" xmlns:w15="http://schemas.microsoft.com/office/word/2012/wordml" xmlns:w16cex="http://schemas.microsoft.com/office/word/2018/wordml/cex" xmlns:w16cid="http://schemas.microsoft.com/office/word/2016/wordml/cid" xmlns:w16="http://schemas.microsoft.com/office/word/2018/wordml" xmlns:w16du="http://schemas.microsoft.com/office/word/2023/wordml/word16du" xmlns:w16sdtdh="http://schemas.microsoft.com/office/word/2020/wordml/sdtdatahash" xmlns:w16se="http://schemas.microsoft.com/office/word/2015/wordml/symex" xmlns:wpg="http://schemas.microsoft.com/office/word/2010/wordprocessingGroup" xmlns:wpi="http://schemas.microsoft.com/office/word/2010/wordprocessingInk" xmlns:wne="http://schemas.microsoft.com/office/word/2006/wordml" xmlns:wps="http://schemas.microsoft.com/office/word/2010/wordprocessingShape" mc:Ignorable="w14 w15 w16se w16cid w16 w16cex w16sdtdh wp14">
+<w:ftr xmlns:wpc="http://schemas.microsoft.com/office/word/2010/wordprocessingCanvas" xmlns:cx="http://schemas.microsoft.com/office/drawing/2014/chartex" xmlns:cx1="http://schemas.microsoft.com/office/drawing/2015/9/8/chartex" xmlns:cx2="http://schemas.microsoft.com/office/drawing/2015/10/21/chartex" xmlns:cx3="http://schemas.microsoft.com/office/drawing/2016/5/9/chartex" xmlns:cx4="http://schemas.microsoft.com/office/drawing/2016/5/10/chartex" xmlns:cx5="http://schemas.microsoft.com/office/drawing/2016/5/11/chartex" xmlns:cx6="http://schemas.microsoft.com/office/drawing/2016/5/12/chartex" xmlns:cx7="http://schemas.microsoft.com/office/drawing/2016/5/13/chartex" xmlns:cx8="http://schemas.microsoft.com/office/drawing/2016/5/14/chartex" xmlns:mc="http://schemas.openxmlformats.org/markup-compatibility/2006" xmlns:aink="http://schemas.microsoft.com/office/drawing/2016/ink" xmlns:am3d="http://schemas.microsoft.com/office/drawing/2017/model3d" xmlns:o="urn:schemas-microsoft-com:office:office" xmlns:oel="http://schemas.microsoft.com/office/2019/extlst" xmlns:r="http://schemas.openxmlformats.org/officeDocument/2006/relationships" xmlns:m="http://schemas.openxmlformats.org/officeDocument/2006/math" xmlns:v="urn:schemas-microsoft-com:vml" xmlns:wp14="http://schemas.microsoft.com/office/word/2010/wordprocessingDrawing" xmlns:wp="http://schemas.openxmlformats.org/drawingml/2006/wordprocessingDrawing" xmlns:w10="urn:schemas-microsoft-com:office:word" xmlns:w="http://schemas.openxmlformats.org/wordprocessingml/2006/main" xmlns:w14="http://schemas.microsoft.com/office/word/2010/wordml" xmlns:w15="http://schemas.microsoft.com/office/word/2012/wordml" xmlns:w16cex="http://schemas.microsoft.com/office/word/2018/wordml/cex" xmlns:w16cid="http://schemas.microsoft.com/office/word/2016/wordml/cid" xmlns:w16="http://schemas.microsoft.com/office/word/2018/wordml" xmlns:w16sdtdh="http://schemas.microsoft.com/office/word/2020/wordml/sdtdatahash" xmlns:w16se="http://schemas.microsoft.com/office/word/2015/wordml/symex" xmlns:wpg="http://schemas.microsoft.com/office/word/2010/wordprocessingGroup" xmlns:wpi="http://schemas.microsoft.com/office/word/2010/wordprocessingInk" xmlns:wne="http://schemas.microsoft.com/office/word/2006/wordml" xmlns:wps="http://schemas.microsoft.com/office/word/2010/wordprocessingShape" mc:Ignorable="w14 w15 w16se w16cid w16 w16cex w16sdtdh wp14">
   <w:p>
     <w:pPr>
       <w:pStyle w:val="Footer"/>
@@ -1847,7 +1472,7 @@
               <w:szCs w:val="24"/>
               <w:lang w:val="en-US"/>
             </w:rPr>
-            <w:t>MadeUpToCode.org</w:t>
+            <w:t>GetUpToCode.org</w:t>
           </w:r>
         </w:p>
       </w:tc>
@@ -1870,6 +1495,7 @@
               <w:iCs/>
               <w:sz w:val="24"/>
               <w:szCs w:val="24"/>
+              <w:lang w:val="en-US"/>
             </w:rPr>
           </w:pPr>
           <w:r>
@@ -1882,7 +1508,31 @@
               <w:szCs w:val="24"/>
               <w:lang w:val="en-US"/>
             </w:rPr>
-            <w:t xml:space="preserve">{% if </w:t>
+            <w:t>{%</w:t>
+          </w:r>
+          <w:r>
+            <w:rPr>
+              <w:rFonts w:asciiTheme="minorHAnsi" w:hAnsiTheme="minorHAnsi" w:cstheme="minorHAnsi"/>
+              <w:bCs/>
+              <w:i w:val="0"/>
+              <w:iCs/>
+              <w:sz w:val="24"/>
+              <w:szCs w:val="24"/>
+              <w:lang w:val="en-US"/>
+            </w:rPr>
+            <w:t>p</w:t>
+          </w:r>
+          <w:r>
+            <w:rPr>
+              <w:rFonts w:asciiTheme="minorHAnsi" w:hAnsiTheme="minorHAnsi" w:cstheme="minorHAnsi"/>
+              <w:bCs/>
+              <w:i w:val="0"/>
+              <w:iCs/>
+              <w:sz w:val="24"/>
+              <w:szCs w:val="24"/>
+              <w:lang w:val="en-US"/>
+            </w:rPr>
+            <w:t xml:space="preserve"> if </w:t>
           </w:r>
           <w:proofErr w:type="spellStart"/>
           <w:r>
@@ -1960,7 +1610,38 @@
               <w:szCs w:val="24"/>
               <w:lang w:val="en-US"/>
             </w:rPr>
-            <w:t xml:space="preserve"> </w:t>
+            <w:t xml:space="preserve"> %}</w:t>
+          </w:r>
+        </w:p>
+        <w:p>
+          <w:pPr>
+            <w:pStyle w:val="Footer"/>
+            <w:pBdr>
+              <w:top w:val="none" w:sz="0" w:space="0" w:color="auto"/>
+            </w:pBdr>
+            <w:spacing w:before="0"/>
+            <w:jc w:val="right"/>
+            <w:rPr>
+              <w:rFonts w:asciiTheme="minorHAnsi" w:hAnsiTheme="minorHAnsi" w:cstheme="minorHAnsi"/>
+              <w:bCs/>
+              <w:i w:val="0"/>
+              <w:iCs/>
+              <w:sz w:val="24"/>
+              <w:szCs w:val="24"/>
+              <w:lang w:val="en-US"/>
+            </w:rPr>
+          </w:pPr>
+          <w:r>
+            <w:rPr>
+              <w:rFonts w:asciiTheme="minorHAnsi" w:hAnsiTheme="minorHAnsi" w:cstheme="minorHAnsi"/>
+              <w:bCs/>
+              <w:i w:val="0"/>
+              <w:iCs/>
+              <w:sz w:val="24"/>
+              <w:szCs w:val="24"/>
+              <w:lang w:val="en-US"/>
+            </w:rPr>
+            <w:t xml:space="preserve">Prepared with assistance of </w:t>
           </w:r>
           <w:proofErr w:type="gramStart"/>
           <w:r>
@@ -1973,7 +1654,20 @@
               <w:szCs w:val="24"/>
               <w:lang w:val="en-US"/>
             </w:rPr>
-            <w:t>%}Prepared</w:t>
+            <w:t xml:space="preserve">{{ </w:t>
+          </w:r>
+          <w:proofErr w:type="spellStart"/>
+          <w:r>
+            <w:rPr>
+              <w:rFonts w:asciiTheme="minorHAnsi" w:hAnsiTheme="minorHAnsi" w:cstheme="minorHAnsi"/>
+              <w:bCs/>
+              <w:i w:val="0"/>
+              <w:iCs/>
+              <w:sz w:val="24"/>
+              <w:szCs w:val="24"/>
+              <w:lang w:val="en-US"/>
+            </w:rPr>
+            <w:t>org</w:t>
           </w:r>
           <w:proofErr w:type="gramEnd"/>
           <w:r>
@@ -1986,20 +1680,7 @@
               <w:szCs w:val="24"/>
               <w:lang w:val="en-US"/>
             </w:rPr>
-            <w:t xml:space="preserve"> with assistance of {{ </w:t>
-          </w:r>
-          <w:proofErr w:type="spellStart"/>
-          <w:r>
-            <w:rPr>
-              <w:rFonts w:asciiTheme="minorHAnsi" w:hAnsiTheme="minorHAnsi" w:cstheme="minorHAnsi"/>
-              <w:bCs/>
-              <w:i w:val="0"/>
-              <w:iCs/>
-              <w:sz w:val="24"/>
-              <w:szCs w:val="24"/>
-              <w:lang w:val="en-US"/>
-            </w:rPr>
-            <w:t>org_name</w:t>
+            <w:t>_name</w:t>
           </w:r>
           <w:proofErr w:type="spellEnd"/>
           <w:r>
@@ -2012,7 +1693,62 @@
               <w:szCs w:val="24"/>
               <w:lang w:val="en-US"/>
             </w:rPr>
-            <w:t xml:space="preserve"> }}{% </w:t>
+            <w:t xml:space="preserve"> }}</w:t>
+          </w:r>
+        </w:p>
+        <w:p>
+          <w:pPr>
+            <w:pStyle w:val="Footer"/>
+            <w:pBdr>
+              <w:top w:val="none" w:sz="0" w:space="0" w:color="auto"/>
+            </w:pBdr>
+            <w:spacing w:before="0"/>
+            <w:jc w:val="right"/>
+            <w:rPr>
+              <w:rFonts w:asciiTheme="minorHAnsi" w:hAnsiTheme="minorHAnsi" w:cstheme="minorHAnsi"/>
+              <w:bCs/>
+              <w:i w:val="0"/>
+              <w:iCs/>
+              <w:sz w:val="24"/>
+              <w:szCs w:val="24"/>
+              <w:lang w:val="en-US"/>
+            </w:rPr>
+          </w:pPr>
+          <w:r>
+            <w:rPr>
+              <w:rFonts w:asciiTheme="minorHAnsi" w:hAnsiTheme="minorHAnsi" w:cstheme="minorHAnsi"/>
+              <w:bCs/>
+              <w:i w:val="0"/>
+              <w:iCs/>
+              <w:sz w:val="24"/>
+              <w:szCs w:val="24"/>
+              <w:lang w:val="en-US"/>
+            </w:rPr>
+            <w:t>{%</w:t>
+          </w:r>
+          <w:r>
+            <w:rPr>
+              <w:rFonts w:asciiTheme="minorHAnsi" w:hAnsiTheme="minorHAnsi" w:cstheme="minorHAnsi"/>
+              <w:bCs/>
+              <w:i w:val="0"/>
+              <w:iCs/>
+              <w:sz w:val="24"/>
+              <w:szCs w:val="24"/>
+              <w:lang w:val="en-US"/>
+            </w:rPr>
+            <w:t>p</w:t>
+          </w:r>
+          <w:r>
+            <w:rPr>
+              <w:rFonts w:asciiTheme="minorHAnsi" w:hAnsiTheme="minorHAnsi" w:cstheme="minorHAnsi"/>
+              <w:bCs/>
+              <w:i w:val="0"/>
+              <w:iCs/>
+              <w:sz w:val="24"/>
+              <w:szCs w:val="24"/>
+              <w:lang w:val="en-US"/>
+            </w:rPr>
+            <w:t xml:space="preserve"> </w:t>
           </w:r>
           <w:proofErr w:type="spellStart"/>
           <w:r>
@@ -2116,7 +1852,106 @@
               <w:szCs w:val="24"/>
               <w:lang w:val="en-US"/>
             </w:rPr>
-            <w:t xml:space="preserve"> %}Prepared with assistance of counsel{% endif %}</w:t>
+            <w:t xml:space="preserve"> %}</w:t>
+          </w:r>
+        </w:p>
+        <w:p>
+          <w:pPr>
+            <w:pStyle w:val="Footer"/>
+            <w:pBdr>
+              <w:top w:val="none" w:sz="0" w:space="0" w:color="auto"/>
+            </w:pBdr>
+            <w:spacing w:before="0"/>
+            <w:jc w:val="right"/>
+            <w:rPr>
+              <w:rFonts w:asciiTheme="minorHAnsi" w:hAnsiTheme="minorHAnsi" w:cstheme="minorHAnsi"/>
+              <w:bCs/>
+              <w:i w:val="0"/>
+              <w:iCs/>
+              <w:sz w:val="24"/>
+              <w:szCs w:val="24"/>
+              <w:lang w:val="en-US"/>
+            </w:rPr>
+          </w:pPr>
+          <w:r>
+            <w:rPr>
+              <w:rFonts w:asciiTheme="minorHAnsi" w:hAnsiTheme="minorHAnsi" w:cstheme="minorHAnsi"/>
+              <w:bCs/>
+              <w:i w:val="0"/>
+              <w:iCs/>
+              <w:sz w:val="24"/>
+              <w:szCs w:val="24"/>
+              <w:lang w:val="en-US"/>
+            </w:rPr>
+            <w:t xml:space="preserve">Prepared with assistance of </w:t>
+          </w:r>
+          <w:proofErr w:type="gramStart"/>
+          <w:r>
+            <w:rPr>
+              <w:rFonts w:asciiTheme="minorHAnsi" w:hAnsiTheme="minorHAnsi" w:cstheme="minorHAnsi"/>
+              <w:bCs/>
+              <w:i w:val="0"/>
+              <w:iCs/>
+              <w:sz w:val="24"/>
+              <w:szCs w:val="24"/>
+              <w:lang w:val="en-US"/>
+            </w:rPr>
+            <w:t>counsel</w:t>
+          </w:r>
+          <w:proofErr w:type="gramEnd"/>
+        </w:p>
+        <w:p>
+          <w:pPr>
+            <w:pStyle w:val="Footer"/>
+            <w:pBdr>
+              <w:top w:val="none" w:sz="0" w:space="0" w:color="auto"/>
+            </w:pBdr>
+            <w:spacing w:before="0"/>
+            <w:jc w:val="right"/>
+            <w:rPr>
+              <w:rFonts w:asciiTheme="minorHAnsi" w:hAnsiTheme="minorHAnsi" w:cstheme="minorHAnsi"/>
+              <w:bCs/>
+              <w:i w:val="0"/>
+              <w:iCs/>
+              <w:sz w:val="24"/>
+              <w:szCs w:val="24"/>
+            </w:rPr>
+          </w:pPr>
+          <w:r>
+            <w:rPr>
+              <w:rFonts w:asciiTheme="minorHAnsi" w:hAnsiTheme="minorHAnsi" w:cstheme="minorHAnsi"/>
+              <w:bCs/>
+              <w:i w:val="0"/>
+              <w:iCs/>
+              <w:sz w:val="24"/>
+              <w:szCs w:val="24"/>
+              <w:lang w:val="en-US"/>
+            </w:rPr>
+            <w:t>{%</w:t>
+          </w:r>
+          <w:r>
+            <w:rPr>
+              <w:rFonts w:asciiTheme="minorHAnsi" w:hAnsiTheme="minorHAnsi" w:cstheme="minorHAnsi"/>
+              <w:bCs/>
+              <w:i w:val="0"/>
+              <w:iCs/>
+              <w:sz w:val="24"/>
+              <w:szCs w:val="24"/>
+              <w:lang w:val="en-US"/>
+            </w:rPr>
+            <w:t>p</w:t>
+          </w:r>
+          <w:r>
+            <w:rPr>
+              <w:rFonts w:asciiTheme="minorHAnsi" w:hAnsiTheme="minorHAnsi" w:cstheme="minorHAnsi"/>
+              <w:bCs/>
+              <w:i w:val="0"/>
+              <w:iCs/>
+              <w:sz w:val="24"/>
+              <w:szCs w:val="24"/>
+              <w:lang w:val="en-US"/>
+            </w:rPr>
+            <w:t xml:space="preserve"> endif %}</w:t>
           </w:r>
         </w:p>
       </w:tc>
@@ -2140,7 +1975,7 @@
 </file>
 
 <file path=word/footer3.xml><?xml version="1.0" encoding="utf-8"?>
-<w:ftr xmlns:wpc="http://schemas.microsoft.com/office/word/2010/wordprocessingCanvas" xmlns:cx="http://schemas.microsoft.com/office/drawing/2014/chartex" xmlns:cx1="http://schemas.microsoft.com/office/drawing/2015/9/8/chartex" xmlns:cx2="http://schemas.microsoft.com/office/drawing/2015/10/21/chartex" xmlns:cx3="http://schemas.microsoft.com/office/drawing/2016/5/9/chartex" xmlns:cx4="http://schemas.microsoft.com/office/drawing/2016/5/10/chartex" xmlns:cx5="http://schemas.microsoft.com/office/drawing/2016/5/11/chartex" xmlns:cx6="http://schemas.microsoft.com/office/drawing/2016/5/12/chartex" xmlns:cx7="http://schemas.microsoft.com/office/drawing/2016/5/13/chartex" xmlns:cx8="http://schemas.microsoft.com/office/drawing/2016/5/14/chartex" xmlns:mc="http://schemas.openxmlformats.org/markup-compatibility/2006" xmlns:aink="http://schemas.microsoft.com/office/drawing/2016/ink" xmlns:am3d="http://schemas.microsoft.com/office/drawing/2017/model3d" xmlns:o="urn:schemas-microsoft-com:office:office" xmlns:oel="http://schemas.microsoft.com/office/2019/extlst" xmlns:r="http://schemas.openxmlformats.org/officeDocument/2006/relationships" xmlns:m="http://schemas.openxmlformats.org/officeDocument/2006/math" xmlns:v="urn:schemas-microsoft-com:vml" xmlns:wp14="http://schemas.microsoft.com/office/word/2010/wordprocessingDrawing" xmlns:wp="http://schemas.openxmlformats.org/drawingml/2006/wordprocessingDrawing" xmlns:w10="urn:schemas-microsoft-com:office:word" xmlns:w="http://schemas.openxmlformats.org/wordprocessingml/2006/main" xmlns:w14="http://schemas.microsoft.com/office/word/2010/wordml" xmlns:w15="http://schemas.microsoft.com/office/word/2012/wordml" xmlns:w16cex="http://schemas.microsoft.com/office/word/2018/wordml/cex" xmlns:w16cid="http://schemas.microsoft.com/office/word/2016/wordml/cid" xmlns:w16="http://schemas.microsoft.com/office/word/2018/wordml" xmlns:w16du="http://schemas.microsoft.com/office/word/2023/wordml/word16du" xmlns:w16sdtdh="http://schemas.microsoft.com/office/word/2020/wordml/sdtdatahash" xmlns:w16se="http://schemas.microsoft.com/office/word/2015/wordml/symex" xmlns:wpg="http://schemas.microsoft.com/office/word/2010/wordprocessingGroup" xmlns:wpi="http://schemas.microsoft.com/office/word/2010/wordprocessingInk" xmlns:wne="http://schemas.microsoft.com/office/word/2006/wordml" xmlns:wps="http://schemas.microsoft.com/office/word/2010/wordprocessingShape" mc:Ignorable="w14 w15 w16se w16cid w16 w16cex w16sdtdh wp14">
+<w:ftr xmlns:wpc="http://schemas.microsoft.com/office/word/2010/wordprocessingCanvas" xmlns:cx="http://schemas.microsoft.com/office/drawing/2014/chartex" xmlns:cx1="http://schemas.microsoft.com/office/drawing/2015/9/8/chartex" xmlns:cx2="http://schemas.microsoft.com/office/drawing/2015/10/21/chartex" xmlns:cx3="http://schemas.microsoft.com/office/drawing/2016/5/9/chartex" xmlns:cx4="http://schemas.microsoft.com/office/drawing/2016/5/10/chartex" xmlns:cx5="http://schemas.microsoft.com/office/drawing/2016/5/11/chartex" xmlns:cx6="http://schemas.microsoft.com/office/drawing/2016/5/12/chartex" xmlns:cx7="http://schemas.microsoft.com/office/drawing/2016/5/13/chartex" xmlns:cx8="http://schemas.microsoft.com/office/drawing/2016/5/14/chartex" xmlns:mc="http://schemas.openxmlformats.org/markup-compatibility/2006" xmlns:aink="http://schemas.microsoft.com/office/drawing/2016/ink" xmlns:am3d="http://schemas.microsoft.com/office/drawing/2017/model3d" xmlns:o="urn:schemas-microsoft-com:office:office" xmlns:oel="http://schemas.microsoft.com/office/2019/extlst" xmlns:r="http://schemas.openxmlformats.org/officeDocument/2006/relationships" xmlns:m="http://schemas.openxmlformats.org/officeDocument/2006/math" xmlns:v="urn:schemas-microsoft-com:vml" xmlns:wp14="http://schemas.microsoft.com/office/word/2010/wordprocessingDrawing" xmlns:wp="http://schemas.openxmlformats.org/drawingml/2006/wordprocessingDrawing" xmlns:w10="urn:schemas-microsoft-com:office:word" xmlns:w="http://schemas.openxmlformats.org/wordprocessingml/2006/main" xmlns:w14="http://schemas.microsoft.com/office/word/2010/wordml" xmlns:w15="http://schemas.microsoft.com/office/word/2012/wordml" xmlns:w16cex="http://schemas.microsoft.com/office/word/2018/wordml/cex" xmlns:w16cid="http://schemas.microsoft.com/office/word/2016/wordml/cid" xmlns:w16="http://schemas.microsoft.com/office/word/2018/wordml" xmlns:w16sdtdh="http://schemas.microsoft.com/office/word/2020/wordml/sdtdatahash" xmlns:w16se="http://schemas.microsoft.com/office/word/2015/wordml/symex" xmlns:wpg="http://schemas.microsoft.com/office/word/2010/wordprocessingGroup" xmlns:wpi="http://schemas.microsoft.com/office/word/2010/wordprocessingInk" xmlns:wne="http://schemas.microsoft.com/office/word/2006/wordml" xmlns:wps="http://schemas.microsoft.com/office/word/2010/wordprocessingShape" mc:Ignorable="w14 w15 w16se w16cid w16 w16cex w16sdtdh wp14">
   <w:p>
     <w:pPr>
       <w:pStyle w:val="Footer"/>
@@ -2150,7 +1985,7 @@
 </file>
 
 <file path=word/footnotes.xml><?xml version="1.0" encoding="utf-8"?>
-<w:footnotes xmlns:wpc="http://schemas.microsoft.com/office/word/2010/wordprocessingCanvas" xmlns:cx="http://schemas.microsoft.com/office/drawing/2014/chartex" xmlns:cx1="http://schemas.microsoft.com/office/drawing/2015/9/8/chartex" xmlns:cx2="http://schemas.microsoft.com/office/drawing/2015/10/21/chartex" xmlns:cx3="http://schemas.microsoft.com/office/drawing/2016/5/9/chartex" xmlns:cx4="http://schemas.microsoft.com/office/drawing/2016/5/10/chartex" xmlns:cx5="http://schemas.microsoft.com/office/drawing/2016/5/11/chartex" xmlns:cx6="http://schemas.microsoft.com/office/drawing/2016/5/12/chartex" xmlns:cx7="http://schemas.microsoft.com/office/drawing/2016/5/13/chartex" xmlns:cx8="http://schemas.microsoft.com/office/drawing/2016/5/14/chartex" xmlns:mc="http://schemas.openxmlformats.org/markup-compatibility/2006" xmlns:aink="http://schemas.microsoft.com/office/drawing/2016/ink" xmlns:am3d="http://schemas.microsoft.com/office/drawing/2017/model3d" xmlns:o="urn:schemas-microsoft-com:office:office" xmlns:oel="http://schemas.microsoft.com/office/2019/extlst" xmlns:r="http://schemas.openxmlformats.org/officeDocument/2006/relationships" xmlns:m="http://schemas.openxmlformats.org/officeDocument/2006/math" xmlns:v="urn:schemas-microsoft-com:vml" xmlns:wp14="http://schemas.microsoft.com/office/word/2010/wordprocessingDrawing" xmlns:wp="http://schemas.openxmlformats.org/drawingml/2006/wordprocessingDrawing" xmlns:w10="urn:schemas-microsoft-com:office:word" xmlns:w="http://schemas.openxmlformats.org/wordprocessingml/2006/main" xmlns:w14="http://schemas.microsoft.com/office/word/2010/wordml" xmlns:w15="http://schemas.microsoft.com/office/word/2012/wordml" xmlns:w16cex="http://schemas.microsoft.com/office/word/2018/wordml/cex" xmlns:w16cid="http://schemas.microsoft.com/office/word/2016/wordml/cid" xmlns:w16="http://schemas.microsoft.com/office/word/2018/wordml" xmlns:w16du="http://schemas.microsoft.com/office/word/2023/wordml/word16du" xmlns:w16sdtdh="http://schemas.microsoft.com/office/word/2020/wordml/sdtdatahash" xmlns:w16se="http://schemas.microsoft.com/office/word/2015/wordml/symex" xmlns:wpg="http://schemas.microsoft.com/office/word/2010/wordprocessingGroup" xmlns:wpi="http://schemas.microsoft.com/office/word/2010/wordprocessingInk" xmlns:wne="http://schemas.microsoft.com/office/word/2006/wordml" xmlns:wps="http://schemas.microsoft.com/office/word/2010/wordprocessingShape" mc:Ignorable="w14 w15 w16se w16cid w16 w16cex w16sdtdh wp14">
+<w:footnotes xmlns:wpc="http://schemas.microsoft.com/office/word/2010/wordprocessingCanvas" xmlns:cx="http://schemas.microsoft.com/office/drawing/2014/chartex" xmlns:cx1="http://schemas.microsoft.com/office/drawing/2015/9/8/chartex" xmlns:cx2="http://schemas.microsoft.com/office/drawing/2015/10/21/chartex" xmlns:cx3="http://schemas.microsoft.com/office/drawing/2016/5/9/chartex" xmlns:cx4="http://schemas.microsoft.com/office/drawing/2016/5/10/chartex" xmlns:cx5="http://schemas.microsoft.com/office/drawing/2016/5/11/chartex" xmlns:cx6="http://schemas.microsoft.com/office/drawing/2016/5/12/chartex" xmlns:cx7="http://schemas.microsoft.com/office/drawing/2016/5/13/chartex" xmlns:cx8="http://schemas.microsoft.com/office/drawing/2016/5/14/chartex" xmlns:mc="http://schemas.openxmlformats.org/markup-compatibility/2006" xmlns:aink="http://schemas.microsoft.com/office/drawing/2016/ink" xmlns:am3d="http://schemas.microsoft.com/office/drawing/2017/model3d" xmlns:o="urn:schemas-microsoft-com:office:office" xmlns:oel="http://schemas.microsoft.com/office/2019/extlst" xmlns:r="http://schemas.openxmlformats.org/officeDocument/2006/relationships" xmlns:m="http://schemas.openxmlformats.org/officeDocument/2006/math" xmlns:v="urn:schemas-microsoft-com:vml" xmlns:wp14="http://schemas.microsoft.com/office/word/2010/wordprocessingDrawing" xmlns:wp="http://schemas.openxmlformats.org/drawingml/2006/wordprocessingDrawing" xmlns:w10="urn:schemas-microsoft-com:office:word" xmlns:w="http://schemas.openxmlformats.org/wordprocessingml/2006/main" xmlns:w14="http://schemas.microsoft.com/office/word/2010/wordml" xmlns:w15="http://schemas.microsoft.com/office/word/2012/wordml" xmlns:w16cex="http://schemas.microsoft.com/office/word/2018/wordml/cex" xmlns:w16cid="http://schemas.microsoft.com/office/word/2016/wordml/cid" xmlns:w16="http://schemas.microsoft.com/office/word/2018/wordml" xmlns:w16sdtdh="http://schemas.microsoft.com/office/word/2020/wordml/sdtdatahash" xmlns:w16se="http://schemas.microsoft.com/office/word/2015/wordml/symex" xmlns:wpg="http://schemas.microsoft.com/office/word/2010/wordprocessingGroup" xmlns:wpi="http://schemas.microsoft.com/office/word/2010/wordprocessingInk" xmlns:wne="http://schemas.microsoft.com/office/word/2006/wordml" xmlns:wps="http://schemas.microsoft.com/office/word/2010/wordprocessingShape" mc:Ignorable="w14 w15 w16se w16cid w16 w16cex w16sdtdh wp14">
   <w:footnote w:type="separator" w:id="-1">
     <w:p>
       <w:pPr>
@@ -2175,7 +2010,7 @@
 </file>
 
 <file path=word/header1.xml><?xml version="1.0" encoding="utf-8"?>
-<w:hdr xmlns:wpc="http://schemas.microsoft.com/office/word/2010/wordprocessingCanvas" xmlns:cx="http://schemas.microsoft.com/office/drawing/2014/chartex" xmlns:cx1="http://schemas.microsoft.com/office/drawing/2015/9/8/chartex" xmlns:cx2="http://schemas.microsoft.com/office/drawing/2015/10/21/chartex" xmlns:cx3="http://schemas.microsoft.com/office/drawing/2016/5/9/chartex" xmlns:cx4="http://schemas.microsoft.com/office/drawing/2016/5/10/chartex" xmlns:cx5="http://schemas.microsoft.com/office/drawing/2016/5/11/chartex" xmlns:cx6="http://schemas.microsoft.com/office/drawing/2016/5/12/chartex" xmlns:cx7="http://schemas.microsoft.com/office/drawing/2016/5/13/chartex" xmlns:cx8="http://schemas.microsoft.com/office/drawing/2016/5/14/chartex" xmlns:mc="http://schemas.openxmlformats.org/markup-compatibility/2006" xmlns:aink="http://schemas.microsoft.com/office/drawing/2016/ink" xmlns:am3d="http://schemas.microsoft.com/office/drawing/2017/model3d" xmlns:o="urn:schemas-microsoft-com:office:office" xmlns:oel="http://schemas.microsoft.com/office/2019/extlst" xmlns:r="http://schemas.openxmlformats.org/officeDocument/2006/relationships" xmlns:m="http://schemas.openxmlformats.org/officeDocument/2006/math" xmlns:v="urn:schemas-microsoft-com:vml" xmlns:wp14="http://schemas.microsoft.com/office/word/2010/wordprocessingDrawing" xmlns:wp="http://schemas.openxmlformats.org/drawingml/2006/wordprocessingDrawing" xmlns:w10="urn:schemas-microsoft-com:office:word" xmlns:w="http://schemas.openxmlformats.org/wordprocessingml/2006/main" xmlns:w14="http://schemas.microsoft.com/office/word/2010/wordml" xmlns:w15="http://schemas.microsoft.com/office/word/2012/wordml" xmlns:w16cex="http://schemas.microsoft.com/office/word/2018/wordml/cex" xmlns:w16cid="http://schemas.microsoft.com/office/word/2016/wordml/cid" xmlns:w16="http://schemas.microsoft.com/office/word/2018/wordml" xmlns:w16du="http://schemas.microsoft.com/office/word/2023/wordml/word16du" xmlns:w16sdtdh="http://schemas.microsoft.com/office/word/2020/wordml/sdtdatahash" xmlns:w16se="http://schemas.microsoft.com/office/word/2015/wordml/symex" xmlns:wpg="http://schemas.microsoft.com/office/word/2010/wordprocessingGroup" xmlns:wpi="http://schemas.microsoft.com/office/word/2010/wordprocessingInk" xmlns:wne="http://schemas.microsoft.com/office/word/2006/wordml" xmlns:wps="http://schemas.microsoft.com/office/word/2010/wordprocessingShape" mc:Ignorable="w14 w15 w16se w16cid w16 w16cex w16sdtdh wp14">
+<w:hdr xmlns:wpc="http://schemas.microsoft.com/office/word/2010/wordprocessingCanvas" xmlns:cx="http://schemas.microsoft.com/office/drawing/2014/chartex" xmlns:cx1="http://schemas.microsoft.com/office/drawing/2015/9/8/chartex" xmlns:cx2="http://schemas.microsoft.com/office/drawing/2015/10/21/chartex" xmlns:cx3="http://schemas.microsoft.com/office/drawing/2016/5/9/chartex" xmlns:cx4="http://schemas.microsoft.com/office/drawing/2016/5/10/chartex" xmlns:cx5="http://schemas.microsoft.com/office/drawing/2016/5/11/chartex" xmlns:cx6="http://schemas.microsoft.com/office/drawing/2016/5/12/chartex" xmlns:cx7="http://schemas.microsoft.com/office/drawing/2016/5/13/chartex" xmlns:cx8="http://schemas.microsoft.com/office/drawing/2016/5/14/chartex" xmlns:mc="http://schemas.openxmlformats.org/markup-compatibility/2006" xmlns:aink="http://schemas.microsoft.com/office/drawing/2016/ink" xmlns:am3d="http://schemas.microsoft.com/office/drawing/2017/model3d" xmlns:o="urn:schemas-microsoft-com:office:office" xmlns:oel="http://schemas.microsoft.com/office/2019/extlst" xmlns:r="http://schemas.openxmlformats.org/officeDocument/2006/relationships" xmlns:m="http://schemas.openxmlformats.org/officeDocument/2006/math" xmlns:v="urn:schemas-microsoft-com:vml" xmlns:wp14="http://schemas.microsoft.com/office/word/2010/wordprocessingDrawing" xmlns:wp="http://schemas.openxmlformats.org/drawingml/2006/wordprocessingDrawing" xmlns:w10="urn:schemas-microsoft-com:office:word" xmlns:w="http://schemas.openxmlformats.org/wordprocessingml/2006/main" xmlns:w14="http://schemas.microsoft.com/office/word/2010/wordml" xmlns:w15="http://schemas.microsoft.com/office/word/2012/wordml" xmlns:w16cex="http://schemas.microsoft.com/office/word/2018/wordml/cex" xmlns:w16cid="http://schemas.microsoft.com/office/word/2016/wordml/cid" xmlns:w16="http://schemas.microsoft.com/office/word/2018/wordml" xmlns:w16sdtdh="http://schemas.microsoft.com/office/word/2020/wordml/sdtdatahash" xmlns:w16se="http://schemas.microsoft.com/office/word/2015/wordml/symex" xmlns:wpg="http://schemas.microsoft.com/office/word/2010/wordprocessingGroup" xmlns:wpi="http://schemas.microsoft.com/office/word/2010/wordprocessingInk" xmlns:wne="http://schemas.microsoft.com/office/word/2006/wordml" xmlns:wps="http://schemas.microsoft.com/office/word/2010/wordprocessingShape" mc:Ignorable="w14 w15 w16se w16cid w16 w16cex w16sdtdh wp14">
   <w:p>
     <w:pPr>
       <w:pStyle w:val="Header"/>
@@ -2185,7 +2020,7 @@
 </file>
 
 <file path=word/header2.xml><?xml version="1.0" encoding="utf-8"?>
-<w:hdr xmlns:wpc="http://schemas.microsoft.com/office/word/2010/wordprocessingCanvas" xmlns:cx="http://schemas.microsoft.com/office/drawing/2014/chartex" xmlns:cx1="http://schemas.microsoft.com/office/drawing/2015/9/8/chartex" xmlns:cx2="http://schemas.microsoft.com/office/drawing/2015/10/21/chartex" xmlns:cx3="http://schemas.microsoft.com/office/drawing/2016/5/9/chartex" xmlns:cx4="http://schemas.microsoft.com/office/drawing/2016/5/10/chartex" xmlns:cx5="http://schemas.microsoft.com/office/drawing/2016/5/11/chartex" xmlns:cx6="http://schemas.microsoft.com/office/drawing/2016/5/12/chartex" xmlns:cx7="http://schemas.microsoft.com/office/drawing/2016/5/13/chartex" xmlns:cx8="http://schemas.microsoft.com/office/drawing/2016/5/14/chartex" xmlns:mc="http://schemas.openxmlformats.org/markup-compatibility/2006" xmlns:aink="http://schemas.microsoft.com/office/drawing/2016/ink" xmlns:am3d="http://schemas.microsoft.com/office/drawing/2017/model3d" xmlns:o="urn:schemas-microsoft-com:office:office" xmlns:oel="http://schemas.microsoft.com/office/2019/extlst" xmlns:r="http://schemas.openxmlformats.org/officeDocument/2006/relationships" xmlns:m="http://schemas.openxmlformats.org/officeDocument/2006/math" xmlns:v="urn:schemas-microsoft-com:vml" xmlns:wp14="http://schemas.microsoft.com/office/word/2010/wordprocessingDrawing" xmlns:wp="http://schemas.openxmlformats.org/drawingml/2006/wordprocessingDrawing" xmlns:w10="urn:schemas-microsoft-com:office:word" xmlns:w="http://schemas.openxmlformats.org/wordprocessingml/2006/main" xmlns:w14="http://schemas.microsoft.com/office/word/2010/wordml" xmlns:w15="http://schemas.microsoft.com/office/word/2012/wordml" xmlns:w16cex="http://schemas.microsoft.com/office/word/2018/wordml/cex" xmlns:w16cid="http://schemas.microsoft.com/office/word/2016/wordml/cid" xmlns:w16="http://schemas.microsoft.com/office/word/2018/wordml" xmlns:w16du="http://schemas.microsoft.com/office/word/2023/wordml/word16du" xmlns:w16sdtdh="http://schemas.microsoft.com/office/word/2020/wordml/sdtdatahash" xmlns:w16se="http://schemas.microsoft.com/office/word/2015/wordml/symex" xmlns:wpg="http://schemas.microsoft.com/office/word/2010/wordprocessingGroup" xmlns:wpi="http://schemas.microsoft.com/office/word/2010/wordprocessingInk" xmlns:wne="http://schemas.microsoft.com/office/word/2006/wordml" xmlns:wps="http://schemas.microsoft.com/office/word/2010/wordprocessingShape" mc:Ignorable="w14 w15 w16se w16cid w16 w16cex w16sdtdh wp14">
+<w:hdr xmlns:wpc="http://schemas.microsoft.com/office/word/2010/wordprocessingCanvas" xmlns:cx="http://schemas.microsoft.com/office/drawing/2014/chartex" xmlns:cx1="http://schemas.microsoft.com/office/drawing/2015/9/8/chartex" xmlns:cx2="http://schemas.microsoft.com/office/drawing/2015/10/21/chartex" xmlns:cx3="http://schemas.microsoft.com/office/drawing/2016/5/9/chartex" xmlns:cx4="http://schemas.microsoft.com/office/drawing/2016/5/10/chartex" xmlns:cx5="http://schemas.microsoft.com/office/drawing/2016/5/11/chartex" xmlns:cx6="http://schemas.microsoft.com/office/drawing/2016/5/12/chartex" xmlns:cx7="http://schemas.microsoft.com/office/drawing/2016/5/13/chartex" xmlns:cx8="http://schemas.microsoft.com/office/drawing/2016/5/14/chartex" xmlns:mc="http://schemas.openxmlformats.org/markup-compatibility/2006" xmlns:aink="http://schemas.microsoft.com/office/drawing/2016/ink" xmlns:am3d="http://schemas.microsoft.com/office/drawing/2017/model3d" xmlns:o="urn:schemas-microsoft-com:office:office" xmlns:oel="http://schemas.microsoft.com/office/2019/extlst" xmlns:r="http://schemas.openxmlformats.org/officeDocument/2006/relationships" xmlns:m="http://schemas.openxmlformats.org/officeDocument/2006/math" xmlns:v="urn:schemas-microsoft-com:vml" xmlns:wp14="http://schemas.microsoft.com/office/word/2010/wordprocessingDrawing" xmlns:wp="http://schemas.openxmlformats.org/drawingml/2006/wordprocessingDrawing" xmlns:w10="urn:schemas-microsoft-com:office:word" xmlns:w="http://schemas.openxmlformats.org/wordprocessingml/2006/main" xmlns:w14="http://schemas.microsoft.com/office/word/2010/wordml" xmlns:w15="http://schemas.microsoft.com/office/word/2012/wordml" xmlns:w16cex="http://schemas.microsoft.com/office/word/2018/wordml/cex" xmlns:w16cid="http://schemas.microsoft.com/office/word/2016/wordml/cid" xmlns:w16="http://schemas.microsoft.com/office/word/2018/wordml" xmlns:w16sdtdh="http://schemas.microsoft.com/office/word/2020/wordml/sdtdatahash" xmlns:w16se="http://schemas.microsoft.com/office/word/2015/wordml/symex" xmlns:wpg="http://schemas.microsoft.com/office/word/2010/wordprocessingGroup" xmlns:wpi="http://schemas.microsoft.com/office/word/2010/wordprocessingInk" xmlns:wne="http://schemas.microsoft.com/office/word/2006/wordml" xmlns:wps="http://schemas.microsoft.com/office/word/2010/wordprocessingShape" mc:Ignorable="w14 w15 w16se w16cid w16 w16cex w16sdtdh wp14">
   <w:p>
     <w:pPr>
       <w:pStyle w:val="Header"/>
@@ -2195,7 +2030,7 @@
 </file>
 
 <file path=word/header3.xml><?xml version="1.0" encoding="utf-8"?>
-<w:hdr xmlns:wpc="http://schemas.microsoft.com/office/word/2010/wordprocessingCanvas" xmlns:cx="http://schemas.microsoft.com/office/drawing/2014/chartex" xmlns:cx1="http://schemas.microsoft.com/office/drawing/2015/9/8/chartex" xmlns:cx2="http://schemas.microsoft.com/office/drawing/2015/10/21/chartex" xmlns:cx3="http://schemas.microsoft.com/office/drawing/2016/5/9/chartex" xmlns:cx4="http://schemas.microsoft.com/office/drawing/2016/5/10/chartex" xmlns:cx5="http://schemas.microsoft.com/office/drawing/2016/5/11/chartex" xmlns:cx6="http://schemas.microsoft.com/office/drawing/2016/5/12/chartex" xmlns:cx7="http://schemas.microsoft.com/office/drawing/2016/5/13/chartex" xmlns:cx8="http://schemas.microsoft.com/office/drawing/2016/5/14/chartex" xmlns:mc="http://schemas.openxmlformats.org/markup-compatibility/2006" xmlns:aink="http://schemas.microsoft.com/office/drawing/2016/ink" xmlns:am3d="http://schemas.microsoft.com/office/drawing/2017/model3d" xmlns:o="urn:schemas-microsoft-com:office:office" xmlns:oel="http://schemas.microsoft.com/office/2019/extlst" xmlns:r="http://schemas.openxmlformats.org/officeDocument/2006/relationships" xmlns:m="http://schemas.openxmlformats.org/officeDocument/2006/math" xmlns:v="urn:schemas-microsoft-com:vml" xmlns:wp14="http://schemas.microsoft.com/office/word/2010/wordprocessingDrawing" xmlns:wp="http://schemas.openxmlformats.org/drawingml/2006/wordprocessingDrawing" xmlns:w10="urn:schemas-microsoft-com:office:word" xmlns:w="http://schemas.openxmlformats.org/wordprocessingml/2006/main" xmlns:w14="http://schemas.microsoft.com/office/word/2010/wordml" xmlns:w15="http://schemas.microsoft.com/office/word/2012/wordml" xmlns:w16cex="http://schemas.microsoft.com/office/word/2018/wordml/cex" xmlns:w16cid="http://schemas.microsoft.com/office/word/2016/wordml/cid" xmlns:w16="http://schemas.microsoft.com/office/word/2018/wordml" xmlns:w16du="http://schemas.microsoft.com/office/word/2023/wordml/word16du" xmlns:w16sdtdh="http://schemas.microsoft.com/office/word/2020/wordml/sdtdatahash" xmlns:w16se="http://schemas.microsoft.com/office/word/2015/wordml/symex" xmlns:wpg="http://schemas.microsoft.com/office/word/2010/wordprocessingGroup" xmlns:wpi="http://schemas.microsoft.com/office/word/2010/wordprocessingInk" xmlns:wne="http://schemas.microsoft.com/office/word/2006/wordml" xmlns:wps="http://schemas.microsoft.com/office/word/2010/wordprocessingShape" mc:Ignorable="w14 w15 w16se w16cid w16 w16cex w16sdtdh wp14">
+<w:hdr xmlns:wpc="http://schemas.microsoft.com/office/word/2010/wordprocessingCanvas" xmlns:cx="http://schemas.microsoft.com/office/drawing/2014/chartex" xmlns:cx1="http://schemas.microsoft.com/office/drawing/2015/9/8/chartex" xmlns:cx2="http://schemas.microsoft.com/office/drawing/2015/10/21/chartex" xmlns:cx3="http://schemas.microsoft.com/office/drawing/2016/5/9/chartex" xmlns:cx4="http://schemas.microsoft.com/office/drawing/2016/5/10/chartex" xmlns:cx5="http://schemas.microsoft.com/office/drawing/2016/5/11/chartex" xmlns:cx6="http://schemas.microsoft.com/office/drawing/2016/5/12/chartex" xmlns:cx7="http://schemas.microsoft.com/office/drawing/2016/5/13/chartex" xmlns:cx8="http://schemas.microsoft.com/office/drawing/2016/5/14/chartex" xmlns:mc="http://schemas.openxmlformats.org/markup-compatibility/2006" xmlns:aink="http://schemas.microsoft.com/office/drawing/2016/ink" xmlns:am3d="http://schemas.microsoft.com/office/drawing/2017/model3d" xmlns:o="urn:schemas-microsoft-com:office:office" xmlns:oel="http://schemas.microsoft.com/office/2019/extlst" xmlns:r="http://schemas.openxmlformats.org/officeDocument/2006/relationships" xmlns:m="http://schemas.openxmlformats.org/officeDocument/2006/math" xmlns:v="urn:schemas-microsoft-com:vml" xmlns:wp14="http://schemas.microsoft.com/office/word/2010/wordprocessingDrawing" xmlns:wp="http://schemas.openxmlformats.org/drawingml/2006/wordprocessingDrawing" xmlns:w10="urn:schemas-microsoft-com:office:word" xmlns:w="http://schemas.openxmlformats.org/wordprocessingml/2006/main" xmlns:w14="http://schemas.microsoft.com/office/word/2010/wordml" xmlns:w15="http://schemas.microsoft.com/office/word/2012/wordml" xmlns:w16cex="http://schemas.microsoft.com/office/word/2018/wordml/cex" xmlns:w16cid="http://schemas.microsoft.com/office/word/2016/wordml/cid" xmlns:w16="http://schemas.microsoft.com/office/word/2018/wordml" xmlns:w16sdtdh="http://schemas.microsoft.com/office/word/2020/wordml/sdtdatahash" xmlns:w16se="http://schemas.microsoft.com/office/word/2015/wordml/symex" xmlns:wpg="http://schemas.microsoft.com/office/word/2010/wordprocessingGroup" xmlns:wpi="http://schemas.microsoft.com/office/word/2010/wordprocessingInk" xmlns:wne="http://schemas.microsoft.com/office/word/2006/wordml" xmlns:wps="http://schemas.microsoft.com/office/word/2010/wordprocessingShape" mc:Ignorable="w14 w15 w16se w16cid w16 w16cex w16sdtdh wp14">
   <w:p>
     <w:pPr>
       <w:pStyle w:val="Header"/>
@@ -2205,11 +2040,11 @@
 </file>
 
 <file path=word/numbering.xml><?xml version="1.0" encoding="utf-8"?>
-<w:numbering xmlns:wpc="http://schemas.microsoft.com/office/word/2010/wordprocessingCanvas" xmlns:cx="http://schemas.microsoft.com/office/drawing/2014/chartex" xmlns:cx1="http://schemas.microsoft.com/office/drawing/2015/9/8/chartex" xmlns:cx2="http://schemas.microsoft.com/office/drawing/2015/10/21/chartex" xmlns:cx3="http://schemas.microsoft.com/office/drawing/2016/5/9/chartex" xmlns:cx4="http://schemas.microsoft.com/office/drawing/2016/5/10/chartex" xmlns:cx5="http://schemas.microsoft.com/office/drawing/2016/5/11/chartex" xmlns:cx6="http://schemas.microsoft.com/office/drawing/2016/5/12/chartex" xmlns:cx7="http://schemas.microsoft.com/office/drawing/2016/5/13/chartex" xmlns:cx8="http://schemas.microsoft.com/office/drawing/2016/5/14/chartex" xmlns:mc="http://schemas.openxmlformats.org/markup-compatibility/2006" xmlns:aink="http://schemas.microsoft.com/office/drawing/2016/ink" xmlns:am3d="http://schemas.microsoft.com/office/drawing/2017/model3d" xmlns:o="urn:schemas-microsoft-com:office:office" xmlns:oel="http://schemas.microsoft.com/office/2019/extlst" xmlns:r="http://schemas.openxmlformats.org/officeDocument/2006/relationships" xmlns:m="http://schemas.openxmlformats.org/officeDocument/2006/math" xmlns:v="urn:schemas-microsoft-com:vml" xmlns:wp14="http://schemas.microsoft.com/office/word/2010/wordprocessingDrawing" xmlns:wp="http://schemas.openxmlformats.org/drawingml/2006/wordprocessingDrawing" xmlns:w10="urn:schemas-microsoft-com:office:word" xmlns:w="http://schemas.openxmlformats.org/wordprocessingml/2006/main" xmlns:w14="http://schemas.microsoft.com/office/word/2010/wordml" xmlns:w15="http://schemas.microsoft.com/office/word/2012/wordml" xmlns:w16cex="http://schemas.microsoft.com/office/word/2018/wordml/cex" xmlns:w16cid="http://schemas.microsoft.com/office/word/2016/wordml/cid" xmlns:w16="http://schemas.microsoft.com/office/word/2018/wordml" xmlns:w16du="http://schemas.microsoft.com/office/word/2023/wordml/word16du" xmlns:w16sdtdh="http://schemas.microsoft.com/office/word/2020/wordml/sdtdatahash" xmlns:w16se="http://schemas.microsoft.com/office/word/2015/wordml/symex" xmlns:wpg="http://schemas.microsoft.com/office/word/2010/wordprocessingGroup" xmlns:wpi="http://schemas.microsoft.com/office/word/2010/wordprocessingInk" xmlns:wne="http://schemas.microsoft.com/office/word/2006/wordml" xmlns:wps="http://schemas.microsoft.com/office/word/2010/wordprocessingShape" mc:Ignorable="w14 w15 w16se w16cid w16 w16cex w16sdtdh wp14">
+<w:numbering xmlns:wpc="http://schemas.microsoft.com/office/word/2010/wordprocessingCanvas" xmlns:cx="http://schemas.microsoft.com/office/drawing/2014/chartex" xmlns:cx1="http://schemas.microsoft.com/office/drawing/2015/9/8/chartex" xmlns:cx2="http://schemas.microsoft.com/office/drawing/2015/10/21/chartex" xmlns:cx3="http://schemas.microsoft.com/office/drawing/2016/5/9/chartex" xmlns:cx4="http://schemas.microsoft.com/office/drawing/2016/5/10/chartex" xmlns:cx5="http://schemas.microsoft.com/office/drawing/2016/5/11/chartex" xmlns:cx6="http://schemas.microsoft.com/office/drawing/2016/5/12/chartex" xmlns:cx7="http://schemas.microsoft.com/office/drawing/2016/5/13/chartex" xmlns:cx8="http://schemas.microsoft.com/office/drawing/2016/5/14/chartex" xmlns:mc="http://schemas.openxmlformats.org/markup-compatibility/2006" xmlns:aink="http://schemas.microsoft.com/office/drawing/2016/ink" xmlns:am3d="http://schemas.microsoft.com/office/drawing/2017/model3d" xmlns:o="urn:schemas-microsoft-com:office:office" xmlns:oel="http://schemas.microsoft.com/office/2019/extlst" xmlns:r="http://schemas.openxmlformats.org/officeDocument/2006/relationships" xmlns:m="http://schemas.openxmlformats.org/officeDocument/2006/math" xmlns:v="urn:schemas-microsoft-com:vml" xmlns:wp14="http://schemas.microsoft.com/office/word/2010/wordprocessingDrawing" xmlns:wp="http://schemas.openxmlformats.org/drawingml/2006/wordprocessingDrawing" xmlns:w10="urn:schemas-microsoft-com:office:word" xmlns:w="http://schemas.openxmlformats.org/wordprocessingml/2006/main" xmlns:w14="http://schemas.microsoft.com/office/word/2010/wordml" xmlns:w15="http://schemas.microsoft.com/office/word/2012/wordml" xmlns:w16cex="http://schemas.microsoft.com/office/word/2018/wordml/cex" xmlns:w16cid="http://schemas.microsoft.com/office/word/2016/wordml/cid" xmlns:w16="http://schemas.microsoft.com/office/word/2018/wordml" xmlns:w16sdtdh="http://schemas.microsoft.com/office/word/2020/wordml/sdtdatahash" xmlns:w16se="http://schemas.microsoft.com/office/word/2015/wordml/symex" xmlns:wpg="http://schemas.microsoft.com/office/word/2010/wordprocessingGroup" xmlns:wpi="http://schemas.microsoft.com/office/word/2010/wordprocessingInk" xmlns:wne="http://schemas.microsoft.com/office/word/2006/wordml" xmlns:wps="http://schemas.microsoft.com/office/word/2010/wordprocessingShape" mc:Ignorable="w14 w15 w16se w16cid w16 w16cex w16sdtdh wp14">
   <w:abstractNum w:abstractNumId="0" w15:restartNumberingAfterBreak="0">
     <w:nsid w:val="01CA50DF"/>
     <w:multiLevelType w:val="hybridMultilevel"/>
-    <w:tmpl w:val="D73A579A"/>
+    <w:tmpl w:val="762A929C"/>
     <w:lvl w:ilvl="0" w:tplc="7862DBFE">
       <w:start w:val="1"/>
       <w:numFmt w:val="bullet"/>
@@ -3193,6 +3028,7 @@
   <w:style w:type="character" w:default="1" w:styleId="DefaultParagraphFont">
     <w:name w:val="Default Paragraph Font"/>
     <w:uiPriority w:val="1"/>
+    <w:semiHidden/>
     <w:unhideWhenUsed/>
   </w:style>
   <w:style w:type="table" w:default="1" w:styleId="TableNormal">

</xml_diff>